<commit_message>
MNT: Removed CrystalSim binary and updated readme
</commit_message>
<xml_diff>
--- a/doc/CrystalSim Readme.docx
+++ b/doc/CrystalSim Readme.docx
@@ -6,8 +6,13 @@
       <w:pPr>
         <w:pStyle w:val="Title"/>
       </w:pPr>
-      <w:r>
-        <w:t>CrystalSim Manual</w:t>
+      <w:proofErr w:type="spellStart"/>
+      <w:r>
+        <w:t>CrystalSim</w:t>
+      </w:r>
+      <w:proofErr w:type="spellEnd"/>
+      <w:r>
+        <w:t xml:space="preserve"> Manual</w:t>
       </w:r>
     </w:p>
     <w:p/>
@@ -1982,7 +1987,7 @@
                 <w:noProof/>
                 <w:webHidden/>
               </w:rPr>
-              <w:t>18</w:t>
+              <w:t>20</w:t>
             </w:r>
             <w:r>
               <w:rPr>
@@ -2011,9 +2016,14 @@
       </w:pPr>
       <w:bookmarkStart w:id="1" w:name="_Toc379532224"/>
       <w:r>
-        <w:t>Running CrystalSim</w:t>
+        <w:t xml:space="preserve">Running </w:t>
+      </w:r>
+      <w:proofErr w:type="spellStart"/>
+      <w:r>
+        <w:t>CrystalSim</w:t>
       </w:r>
       <w:bookmarkEnd w:id="1"/>
+      <w:proofErr w:type="spellEnd"/>
     </w:p>
     <w:p>
       <w:r>
@@ -2069,7 +2079,6 @@
         <w:rPr>
           <w:noProof/>
         </w:rPr>
-        <w:lastRenderedPageBreak/>
         <w:drawing>
           <wp:inline distT="0" distB="0" distL="0" distR="0" wp14:anchorId="6299D67A" wp14:editId="7ACE304D">
             <wp:extent cx="5943600" cy="4650105"/>
@@ -2116,30 +2125,28 @@
       <w:r>
         <w:t xml:space="preserve">Figure </w:t>
       </w:r>
-      <w:r>
-        <w:fldChar w:fldCharType="begin"/>
-      </w:r>
-      <w:r>
-        <w:instrText xml:space="preserve"> SEQ Figure \* ARABIC </w:instrText>
-      </w:r>
-      <w:r>
-        <w:fldChar w:fldCharType="separate"/>
-      </w:r>
-      <w:r>
-        <w:rPr>
-          <w:noProof/>
-        </w:rPr>
-        <w:t>1</w:t>
-      </w:r>
-      <w:r>
-        <w:fldChar w:fldCharType="end"/>
-      </w:r>
+      <w:fldSimple w:instr=" SEQ Figure \* ARABIC ">
+        <w:r>
+          <w:rPr>
+            <w:noProof/>
+          </w:rPr>
+          <w:t>1</w:t>
+        </w:r>
+      </w:fldSimple>
       <w:bookmarkEnd w:id="2"/>
       <w:r>
         <w:t>. S</w:t>
       </w:r>
       <w:r>
-        <w:t>creenshot of the CrystalSim GUI on Windows 7.</w:t>
+        <w:t xml:space="preserve">creenshot of the </w:t>
+      </w:r>
+      <w:proofErr w:type="spellStart"/>
+      <w:r>
+        <w:t>CrystalSim</w:t>
+      </w:r>
+      <w:proofErr w:type="spellEnd"/>
+      <w:r>
+        <w:t xml:space="preserve"> GUI on Windows 7.</w:t>
       </w:r>
     </w:p>
     <w:p>
@@ -2159,7 +2166,15 @@
         <w:t xml:space="preserve"> </w:t>
       </w:r>
       <w:r>
-        <w:t xml:space="preserve">determine whether or not these are installed, open up a command window (windows key + r, then type cmd, then press enter) or a terminal </w:t>
+        <w:t xml:space="preserve">determine whether or not these are installed, open up a command window (windows key + r, then type </w:t>
+      </w:r>
+      <w:proofErr w:type="spellStart"/>
+      <w:r>
+        <w:t>cmd</w:t>
+      </w:r>
+      <w:proofErr w:type="spellEnd"/>
+      <w:r>
+        <w:t xml:space="preserve">, then press enter) or a terminal </w:t>
       </w:r>
       <w:r>
         <w:t>and run the command:</w:t>
@@ -2169,12 +2184,21 @@
       <w:pPr>
         <w:jc w:val="center"/>
       </w:pPr>
+      <w:proofErr w:type="gramStart"/>
       <w:r>
         <w:rPr>
           <w:rFonts w:ascii="Consolas" w:hAnsi="Consolas" w:cs="Consolas"/>
           <w:b/>
         </w:rPr>
-        <w:t>java –version</w:t>
+        <w:t>java</w:t>
+      </w:r>
+      <w:proofErr w:type="gramEnd"/>
+      <w:r>
+        <w:rPr>
+          <w:rFonts w:ascii="Consolas" w:hAnsi="Consolas" w:cs="Consolas"/>
+          <w:b/>
+        </w:rPr>
+        <w:t xml:space="preserve"> –version</w:t>
       </w:r>
       <w:r>
         <w:t xml:space="preserve"> </w:t>
@@ -2220,7 +2244,6 @@
         <w:rPr>
           <w:noProof/>
         </w:rPr>
-        <w:lastRenderedPageBreak/>
         <w:drawing>
           <wp:inline distT="0" distB="0" distL="0" distR="0" wp14:anchorId="7B51DC0B" wp14:editId="0E739DF7">
             <wp:extent cx="5943600" cy="2216785"/>
@@ -2267,129 +2290,119 @@
       <w:r>
         <w:t xml:space="preserve">Figure </w:t>
       </w:r>
+      <w:fldSimple w:instr=" SEQ Figure \* ARABIC ">
+        <w:r>
+          <w:rPr>
+            <w:noProof/>
+          </w:rPr>
+          <w:t>2</w:t>
+        </w:r>
+      </w:fldSimple>
+      <w:bookmarkEnd w:id="3"/>
+      <w:r>
+        <w:t>. Verifying that the Java Development Kit (JDK) or the Java Runtime Environment (JRE) is installed.</w:t>
+      </w:r>
+    </w:p>
+    <w:p>
+      <w:r>
+        <w:t>If your output says something along the lines of “java is not recognized as an internal or external command…” then you need to install the Java Runtime Environment (JRE) or the Java Development Kit (JDK) installed.  I would recommend using version 7 of either of them.  If you want to edit the source code you will need the JDK and Eclipse, otherwise the JRE is fine.</w:t>
+      </w:r>
+      <w:r>
+        <w:t xml:space="preserve"> </w:t>
+      </w:r>
+      <w:r>
+        <w:t xml:space="preserve">See </w:t>
+      </w:r>
       <w:r>
         <w:fldChar w:fldCharType="begin"/>
       </w:r>
       <w:r>
-        <w:instrText xml:space="preserve"> SEQ Figure \* ARABIC </w:instrText>
+        <w:instrText xml:space="preserve"> REF _Ref379207204 \h </w:instrText>
       </w:r>
       <w:r>
         <w:fldChar w:fldCharType="separate"/>
       </w:r>
       <w:r>
+        <w:t>Installing the Java Development Kit</w:t>
+      </w:r>
+      <w:r>
+        <w:fldChar w:fldCharType="end"/>
+      </w:r>
+      <w:r>
+        <w:t xml:space="preserve"> on page </w:t>
+      </w:r>
+      <w:r>
+        <w:fldChar w:fldCharType="begin"/>
+      </w:r>
+      <w:r>
+        <w:instrText xml:space="preserve"> PAGEREF _Ref379207204 \h </w:instrText>
+      </w:r>
+      <w:r>
+        <w:fldChar w:fldCharType="separate"/>
+      </w:r>
+      <w:r>
         <w:rPr>
           <w:noProof/>
         </w:rPr>
-        <w:t>2</w:t>
+        <w:t>3</w:t>
       </w:r>
       <w:r>
         <w:fldChar w:fldCharType="end"/>
       </w:r>
-      <w:bookmarkEnd w:id="3"/>
-      <w:r>
-        <w:t>. Verifying that the Java Development Kit (JDK) or the Java Runtime Environment (JRE) is installed.</w:t>
-      </w:r>
-    </w:p>
-    <w:p>
-      <w:r>
-        <w:t>If your output says something along the lines of “java is not recognized as an internal or external command…” then you need to install the Java Runtime Environment (JRE) or the Java Development Kit (JDK) installed.  I would recommend using version 7 of either of them.  If you want to edit the source code you will need the JDK and Eclipse, otherwise the JRE is fine.</w:t>
-      </w:r>
-      <w:r>
-        <w:t xml:space="preserve"> </w:t>
-      </w:r>
-      <w:r>
-        <w:t xml:space="preserve">See </w:t>
+      <w:r>
+        <w:t xml:space="preserve">.  After you have installed either of these, double click CrystalSim.jar and you should be greeted with </w:t>
       </w:r>
       <w:r>
         <w:fldChar w:fldCharType="begin"/>
       </w:r>
       <w:r>
-        <w:instrText xml:space="preserve"> REF _Ref379207204 \h </w:instrText>
+        <w:instrText xml:space="preserve"> REF _Ref379207125 \h </w:instrText>
       </w:r>
       <w:r>
         <w:fldChar w:fldCharType="separate"/>
       </w:r>
       <w:r>
-        <w:t>Installing the Java Development Kit</w:t>
+        <w:t xml:space="preserve">Figure </w:t>
+      </w:r>
+      <w:r>
+        <w:rPr>
+          <w:noProof/>
+        </w:rPr>
+        <w:t>1</w:t>
       </w:r>
       <w:r>
         <w:fldChar w:fldCharType="end"/>
       </w:r>
       <w:r>
-        <w:t xml:space="preserve"> on page </w:t>
+        <w:t>.  If this still does not pop up, please rerun the java –version command and ensure that you have the JDK or JRE installed.  If you still get an error, restart the computer and run the java –version command.  If you’re still having issues, please get in touch with your local IT support and get java installed.</w:t>
+      </w:r>
+    </w:p>
+    <w:p>
+      <w:r>
+        <w:t xml:space="preserve">If you are positive that you have Java installed but you are not greeted with </w:t>
       </w:r>
       <w:r>
         <w:fldChar w:fldCharType="begin"/>
       </w:r>
       <w:r>
-        <w:instrText xml:space="preserve"> PAGEREF _Ref379207204 \h </w:instrText>
+        <w:instrText xml:space="preserve"> REF _Ref379207125 \h </w:instrText>
       </w:r>
       <w:r>
         <w:fldChar w:fldCharType="separate"/>
       </w:r>
       <w:r>
+        <w:t xml:space="preserve">Figure </w:t>
+      </w:r>
+      <w:r>
         <w:rPr>
           <w:noProof/>
         </w:rPr>
-        <w:t>3</w:t>
+        <w:t>1</w:t>
       </w:r>
       <w:r>
         <w:fldChar w:fldCharType="end"/>
       </w:r>
       <w:r>
-        <w:t xml:space="preserve">.  After you have installed either of these, double click CrystalSim.jar and you should be greeted with </w:t>
-      </w:r>
-      <w:r>
-        <w:fldChar w:fldCharType="begin"/>
-      </w:r>
-      <w:r>
-        <w:instrText xml:space="preserve"> REF _Ref379207125 \h </w:instrText>
-      </w:r>
-      <w:r>
-        <w:fldChar w:fldCharType="separate"/>
-      </w:r>
-      <w:r>
-        <w:t xml:space="preserve">Figure </w:t>
-      </w:r>
-      <w:r>
-        <w:rPr>
-          <w:noProof/>
-        </w:rPr>
-        <w:t>1</w:t>
-      </w:r>
-      <w:r>
-        <w:fldChar w:fldCharType="end"/>
-      </w:r>
-      <w:r>
-        <w:t>.  If this still does not pop up, please rerun the java –version command and ensure that you have the JDK or JRE installed.  If you still get an error, restart the computer and run the java –version command.  If you’re still having issues, please get in touch with your local IT support and get java installed.</w:t>
-      </w:r>
-    </w:p>
-    <w:p>
-      <w:r>
-        <w:t xml:space="preserve">If you are positive that you have Java installed but you are not greeted with </w:t>
-      </w:r>
-      <w:r>
-        <w:fldChar w:fldCharType="begin"/>
-      </w:r>
-      <w:r>
-        <w:instrText xml:space="preserve"> REF _Ref379207125 \h </w:instrText>
-      </w:r>
-      <w:r>
-        <w:fldChar w:fldCharType="separate"/>
-      </w:r>
-      <w:r>
-        <w:t xml:space="preserve">Figure </w:t>
-      </w:r>
-      <w:r>
-        <w:rPr>
-          <w:noProof/>
-        </w:rPr>
-        <w:t>1</w:t>
-      </w:r>
-      <w:r>
-        <w:fldChar w:fldCharType="end"/>
-      </w:r>
-      <w:r>
         <w:t>, the next step is to run CrystalSim.jar from the command line:</w:t>
       </w:r>
     </w:p>
@@ -2397,12 +2410,21 @@
       <w:pPr>
         <w:jc w:val="center"/>
       </w:pPr>
+      <w:proofErr w:type="gramStart"/>
       <w:r>
         <w:rPr>
           <w:rFonts w:ascii="Consolas" w:hAnsi="Consolas" w:cs="Consolas"/>
           <w:b/>
         </w:rPr>
-        <w:t>java –jar CrystalSim.jar</w:t>
+        <w:t>java</w:t>
+      </w:r>
+      <w:proofErr w:type="gramEnd"/>
+      <w:r>
+        <w:rPr>
+          <w:rFonts w:ascii="Consolas" w:hAnsi="Consolas" w:cs="Consolas"/>
+          <w:b/>
+        </w:rPr>
+        <w:t xml:space="preserve"> –jar CrystalSim.jar</w:t>
       </w:r>
       <w:r>
         <w:t xml:space="preserve">.  </w:t>
@@ -2412,11 +2434,33 @@
       <w:r>
         <w:t>(</w:t>
       </w:r>
+      <w:proofErr w:type="spellStart"/>
       <w:r>
         <w:rPr>
           <w:b/>
         </w:rPr>
-        <w:t>Protip: Shift + right click on the “CrystalSim-master” folder and a new command will appear called “Open command window here.”  Click that and then type in the aforementioned command.</w:t>
+        <w:t>Protip</w:t>
+      </w:r>
+      <w:proofErr w:type="spellEnd"/>
+      <w:r>
+        <w:rPr>
+          <w:b/>
+        </w:rPr>
+        <w:t>: Shift + right click on the “</w:t>
+      </w:r>
+      <w:proofErr w:type="spellStart"/>
+      <w:r>
+        <w:rPr>
+          <w:b/>
+        </w:rPr>
+        <w:t>CrystalSim</w:t>
+      </w:r>
+      <w:proofErr w:type="spellEnd"/>
+      <w:r>
+        <w:rPr>
+          <w:b/>
+        </w:rPr>
+        <w:t>-master” folder and a new command will appear called “Open command window here.”  Click that and then type in the aforementioned command.</w:t>
       </w:r>
       <w:r>
         <w:t>)  If you get an error while doing this, please take note of exactly what the output was and send me (</w:t>
@@ -2489,7 +2533,23 @@
         </w:r>
       </w:hyperlink>
       <w:r>
-        <w:t xml:space="preserve"> must be installed.  For ease of use it is recommended to install the Eclipse extension “EGit” as the github repository can be cloned directly into Eclipse and it will be trivial to update the source code as the main repository is edited.</w:t>
+        <w:t xml:space="preserve"> must be installed.  For ease of use it is recommended to install the Eclipse extension “</w:t>
+      </w:r>
+      <w:proofErr w:type="spellStart"/>
+      <w:r>
+        <w:t>EGit</w:t>
+      </w:r>
+      <w:proofErr w:type="spellEnd"/>
+      <w:r>
+        <w:t xml:space="preserve">” as the </w:t>
+      </w:r>
+      <w:proofErr w:type="spellStart"/>
+      <w:r>
+        <w:t>github</w:t>
+      </w:r>
+      <w:proofErr w:type="spellEnd"/>
+      <w:r>
+        <w:t xml:space="preserve"> repository can be cloned directly into Eclipse and it will be trivial to update the source code as the main repository is edited.</w:t>
       </w:r>
     </w:p>
     <w:p>
@@ -2515,11 +2575,7 @@
     </w:p>
     <w:p>
       <w:r>
-        <w:t xml:space="preserve">This software was developed with Java 1.7 revision 21 (1.7u21).  I advise working with Java 1.7, but different versions will likely not have any issues.  Download your Java Development Kit (JDK) of choice </w:t>
-      </w:r>
-      <w:r>
-        <w:lastRenderedPageBreak/>
-        <w:t xml:space="preserve">from </w:t>
+        <w:t xml:space="preserve">This software was developed with Java 1.7 revision 21 (1.7u21).  I advise working with Java 1.7, but different versions will likely not have any issues.  Download your Java Development Kit (JDK) of choice from </w:t>
       </w:r>
       <w:hyperlink r:id="rId16" w:history="1">
         <w:r>
@@ -2598,15 +2654,63 @@
     </w:p>
     <w:p>
       <w:r>
-        <w:t>To configure your new Eclipse install to access the CrystalSim source code, you will need to install EGit.  See the “Installing EGit” section for how to install this.  Return to this point once you have installed EGit.</w:t>
-      </w:r>
-      <w:r>
-        <w:t xml:space="preserve">  Moving forward, I am assuming that you have EGit installed.  If you haven’t yet done that, please go do it.  It makes editing the source code and keeping it in sync with my changes extremely easy.</w:t>
-      </w:r>
-    </w:p>
-    <w:p>
-      <w:r>
-        <w:t xml:space="preserve">To add CrystalSim to your Eclipse IDE, click on </w:t>
+        <w:t xml:space="preserve">To configure your new Eclipse install to access the </w:t>
+      </w:r>
+      <w:proofErr w:type="spellStart"/>
+      <w:r>
+        <w:t>CrystalSim</w:t>
+      </w:r>
+      <w:proofErr w:type="spellEnd"/>
+      <w:r>
+        <w:t xml:space="preserve"> source code, you will need to install </w:t>
+      </w:r>
+      <w:proofErr w:type="spellStart"/>
+      <w:r>
+        <w:t>EGit</w:t>
+      </w:r>
+      <w:proofErr w:type="spellEnd"/>
+      <w:r>
+        <w:t xml:space="preserve">.  See the “Installing </w:t>
+      </w:r>
+      <w:proofErr w:type="spellStart"/>
+      <w:r>
+        <w:t>EGit</w:t>
+      </w:r>
+      <w:proofErr w:type="spellEnd"/>
+      <w:r>
+        <w:t xml:space="preserve">” section for how to install this.  Return to this point once you have installed </w:t>
+      </w:r>
+      <w:proofErr w:type="spellStart"/>
+      <w:r>
+        <w:t>EGit</w:t>
+      </w:r>
+      <w:proofErr w:type="spellEnd"/>
+      <w:r>
+        <w:t>.</w:t>
+      </w:r>
+      <w:r>
+        <w:t xml:space="preserve">  Moving forward, I am assuming that you have </w:t>
+      </w:r>
+      <w:proofErr w:type="spellStart"/>
+      <w:r>
+        <w:t>EGit</w:t>
+      </w:r>
+      <w:proofErr w:type="spellEnd"/>
+      <w:r>
+        <w:t xml:space="preserve"> installed.  If you haven’t yet done that, please go do it.  It makes editing the source code and keeping it in sync with my changes extremely easy.</w:t>
+      </w:r>
+    </w:p>
+    <w:p>
+      <w:r>
+        <w:t xml:space="preserve">To add </w:t>
+      </w:r>
+      <w:proofErr w:type="spellStart"/>
+      <w:r>
+        <w:t>CrystalSim</w:t>
+      </w:r>
+      <w:proofErr w:type="spellEnd"/>
+      <w:r>
+        <w:t xml:space="preserve"> to your Eclipse IDE, click on </w:t>
       </w:r>
       <w:r>
         <w:rPr>
@@ -2624,7 +2728,23 @@
         <w:t>Import</w:t>
       </w:r>
       <w:r>
-        <w:t xml:space="preserve">, then expand “Git,” select “Projects from Git and click “Next”.  Then click “Clone URI” and click “Next.”  </w:t>
+        <w:t>, then expand “</w:t>
+      </w:r>
+      <w:proofErr w:type="spellStart"/>
+      <w:r>
+        <w:t>Git</w:t>
+      </w:r>
+      <w:proofErr w:type="spellEnd"/>
+      <w:r>
+        <w:t xml:space="preserve">,” select “Projects from </w:t>
+      </w:r>
+      <w:proofErr w:type="spellStart"/>
+      <w:r>
+        <w:t>Git</w:t>
+      </w:r>
+      <w:proofErr w:type="spellEnd"/>
+      <w:r>
+        <w:t xml:space="preserve"> and click “Next”.  Then click “Clone URI” and click “Next.”  </w:t>
       </w:r>
       <w:r>
         <w:t>Type “</w:t>
@@ -2633,8 +2753,30 @@
         <w:rPr>
           <w:b/>
         </w:rPr>
-        <w:t>https://github.com/JamesDMartin/CrystalSim.git</w:t>
-      </w:r>
+        <w:t>https://github.com/</w:t>
+      </w:r>
+      <w:proofErr w:type="spellStart"/>
+      <w:r>
+        <w:rPr>
+          <w:b/>
+        </w:rPr>
+        <w:t>JamesDMartin</w:t>
+      </w:r>
+      <w:proofErr w:type="spellEnd"/>
+      <w:r>
+        <w:rPr>
+          <w:b/>
+        </w:rPr>
+        <w:t>/</w:t>
+      </w:r>
+      <w:proofErr w:type="spellStart"/>
+      <w:r>
+        <w:rPr>
+          <w:b/>
+        </w:rPr>
+        <w:t>CrystalSim.git</w:t>
+      </w:r>
+      <w:proofErr w:type="spellEnd"/>
       <w:r>
         <w:t>”</w:t>
       </w:r>
@@ -2676,13 +2818,43 @@
         <w:rPr>
           <w:b/>
         </w:rPr>
-        <w:t>https://github.com/ericdill/GlobalPackages.git</w:t>
-      </w:r>
+        <w:t>https://github.com/</w:t>
+      </w:r>
+      <w:proofErr w:type="spellStart"/>
+      <w:r>
+        <w:rPr>
+          <w:b/>
+        </w:rPr>
+        <w:t>ericdill</w:t>
+      </w:r>
+      <w:proofErr w:type="spellEnd"/>
+      <w:r>
+        <w:rPr>
+          <w:b/>
+        </w:rPr>
+        <w:t>/</w:t>
+      </w:r>
+      <w:proofErr w:type="spellStart"/>
+      <w:r>
+        <w:rPr>
+          <w:b/>
+        </w:rPr>
+        <w:t>GlobalPackages.git</w:t>
+      </w:r>
+      <w:proofErr w:type="spellEnd"/>
       <w:r>
         <w:t>”</w:t>
       </w:r>
       <w:r>
-        <w:t>.  Do this the exact same way that you just did added CrystalSim to the workspace.</w:t>
+        <w:t xml:space="preserve">.  Do this the exact same way that you just did added </w:t>
+      </w:r>
+      <w:proofErr w:type="spellStart"/>
+      <w:r>
+        <w:t>CrystalSim</w:t>
+      </w:r>
+      <w:proofErr w:type="spellEnd"/>
+      <w:r>
+        <w:t xml:space="preserve"> to the workspace.</w:t>
       </w:r>
     </w:p>
     <w:p>
@@ -2699,14 +2871,82 @@
         <w:t xml:space="preserve">new folders in </w:t>
       </w:r>
       <w:r>
-        <w:t>the “Package Explorer” window on the left hand side of the screen named something like “CrystalSim [CrystalSim master]”</w:t>
-      </w:r>
-      <w:r>
-        <w:t xml:space="preserve"> and “GlobalPackages [GlobalPackages master]”. Expand the CrystalSim project by double clicking on the root folder or clicking the arrow to the left of the name.  There is a default runnable file called </w:t>
-      </w:r>
-      <w:r>
-        <w:lastRenderedPageBreak/>
-        <w:t>“CrystalSim.jar” that will run a version that I compiled.  There will be a folder called “src” which contains the source code. There is also a folder named “doc” which contains this file among a few others. In the src folder there are seven package folders containing various aspects of the program source files.  To run CrystalSim in the Eclipse IDE navigate to the “ui” folder and double-click “</w:t>
+        <w:t>the “Package Explorer” window on the left hand side of the screen named something like “</w:t>
+      </w:r>
+      <w:proofErr w:type="spellStart"/>
+      <w:r>
+        <w:t>CrystalSim</w:t>
+      </w:r>
+      <w:proofErr w:type="spellEnd"/>
+      <w:r>
+        <w:t xml:space="preserve"> [</w:t>
+      </w:r>
+      <w:proofErr w:type="spellStart"/>
+      <w:r>
+        <w:t>CrystalSim</w:t>
+      </w:r>
+      <w:proofErr w:type="spellEnd"/>
+      <w:r>
+        <w:t xml:space="preserve"> master]”</w:t>
+      </w:r>
+      <w:r>
+        <w:t xml:space="preserve"> and “</w:t>
+      </w:r>
+      <w:proofErr w:type="spellStart"/>
+      <w:r>
+        <w:t>GlobalPackages</w:t>
+      </w:r>
+      <w:proofErr w:type="spellEnd"/>
+      <w:r>
+        <w:t xml:space="preserve"> [</w:t>
+      </w:r>
+      <w:proofErr w:type="spellStart"/>
+      <w:r>
+        <w:t>GlobalPackages</w:t>
+      </w:r>
+      <w:proofErr w:type="spellEnd"/>
+      <w:r>
+        <w:t xml:space="preserve"> master]”. Expand the </w:t>
+      </w:r>
+      <w:proofErr w:type="spellStart"/>
+      <w:r>
+        <w:t>CrystalSim</w:t>
+      </w:r>
+      <w:proofErr w:type="spellEnd"/>
+      <w:r>
+        <w:t xml:space="preserve"> project by double clicking on the root folder or clicking the arrow to the left of the name.  There is a default runnable file called “CrystalSim.jar” that will run a version that I compiled.  There will be a folder called “</w:t>
+      </w:r>
+      <w:proofErr w:type="spellStart"/>
+      <w:r>
+        <w:t>src</w:t>
+      </w:r>
+      <w:proofErr w:type="spellEnd"/>
+      <w:r>
+        <w:t xml:space="preserve">” which contains the source code. There is also a folder named “doc” which contains this file among a few others. In the </w:t>
+      </w:r>
+      <w:proofErr w:type="spellStart"/>
+      <w:r>
+        <w:t>src</w:t>
+      </w:r>
+      <w:proofErr w:type="spellEnd"/>
+      <w:r>
+        <w:t xml:space="preserve"> folder there are seven package folders containing various aspects of the program source files.  To run </w:t>
+      </w:r>
+      <w:proofErr w:type="spellStart"/>
+      <w:r>
+        <w:t>CrystalSim</w:t>
+      </w:r>
+      <w:proofErr w:type="spellEnd"/>
+      <w:r>
+        <w:t xml:space="preserve"> in the Eclipse IDE navigate to the “</w:t>
+      </w:r>
+      <w:proofErr w:type="spellStart"/>
+      <w:r>
+        <w:t>ui</w:t>
+      </w:r>
+      <w:proofErr w:type="spellEnd"/>
+      <w:r>
+        <w:t>” folder and double-click “</w:t>
       </w:r>
       <w:r>
         <w:rPr>
@@ -2821,24 +3061,14 @@
       <w:r>
         <w:t xml:space="preserve">Figure </w:t>
       </w:r>
-      <w:r>
-        <w:fldChar w:fldCharType="begin"/>
-      </w:r>
-      <w:r>
-        <w:instrText xml:space="preserve"> SEQ Figure \* ARABIC </w:instrText>
-      </w:r>
-      <w:r>
-        <w:fldChar w:fldCharType="separate"/>
-      </w:r>
-      <w:r>
-        <w:rPr>
-          <w:noProof/>
-        </w:rPr>
-        <w:t>3</w:t>
-      </w:r>
-      <w:r>
-        <w:fldChar w:fldCharType="end"/>
-      </w:r>
+      <w:fldSimple w:instr=" SEQ Figure \* ARABIC ">
+        <w:r>
+          <w:rPr>
+            <w:noProof/>
+          </w:rPr>
+          <w:t>3</w:t>
+        </w:r>
+      </w:fldSimple>
       <w:bookmarkEnd w:id="8"/>
       <w:r>
         <w:t>. Running a program from the Eclipse IDE.</w:t>
@@ -2849,7 +3079,23 @@
         <w:t xml:space="preserve">Because I’ve included </w:t>
       </w:r>
       <w:r>
-        <w:t>various files that were useful at some point in the past but are now broken due to changes in other files, a popup will appear that is telling you that there are “Errors in the required project(s): Global Packages and CrystalSim. Proceed with launch?”  The errors that are in these projects do not affect the runtime behavior of CrystalSim, so go ahead and “Proceed.”  If you so desire, you can check the box “Always launch without asking” to never see this message again.  I would advise against this, but it’s up to you.</w:t>
+        <w:t xml:space="preserve">various files that were useful at some point in the past but are now broken due to changes in other files, a popup will appear that is telling you that there are “Errors in the required project(s): Global Packages and </w:t>
+      </w:r>
+      <w:proofErr w:type="spellStart"/>
+      <w:r>
+        <w:t>CrystalSim</w:t>
+      </w:r>
+      <w:proofErr w:type="spellEnd"/>
+      <w:r>
+        <w:t xml:space="preserve">. Proceed with launch?”  The errors that are in these projects do not affect the runtime behavior of </w:t>
+      </w:r>
+      <w:proofErr w:type="spellStart"/>
+      <w:r>
+        <w:t>CrystalSim</w:t>
+      </w:r>
+      <w:proofErr w:type="spellEnd"/>
+      <w:r>
+        <w:t>, so go ahead and “Proceed.”  If you so desire, you can check the box “Always launch without asking” to never see this message again.  I would advise against this, but it’s up to you.</w:t>
       </w:r>
       <w:r>
         <w:t xml:space="preserve">  At this point, you should see a GUI that resembles </w:t>
@@ -2970,26 +3216,24 @@
       <w:r>
         <w:t xml:space="preserve">Figure </w:t>
       </w:r>
-      <w:r>
-        <w:fldChar w:fldCharType="begin"/>
-      </w:r>
-      <w:r>
-        <w:instrText xml:space="preserve"> SEQ Figure \* ARABIC </w:instrText>
-      </w:r>
-      <w:r>
-        <w:fldChar w:fldCharType="separate"/>
-      </w:r>
-      <w:r>
-        <w:rPr>
-          <w:noProof/>
-        </w:rPr>
-        <w:t>4</w:t>
-      </w:r>
-      <w:r>
-        <w:fldChar w:fldCharType="end"/>
-      </w:r>
-      <w:r>
-        <w:t>. Click where the arrow is to install EGit from the Eclipse Marketplace.  Yes, I realize that it says “Uninstall” in this image, but it will say “Install” if you have not yet installed it.</w:t>
+      <w:fldSimple w:instr=" SEQ Figure \* ARABIC ">
+        <w:r>
+          <w:rPr>
+            <w:noProof/>
+          </w:rPr>
+          <w:t>4</w:t>
+        </w:r>
+      </w:fldSimple>
+      <w:r>
+        <w:t xml:space="preserve">. Click where the arrow is to install </w:t>
+      </w:r>
+      <w:proofErr w:type="spellStart"/>
+      <w:r>
+        <w:t>EGit</w:t>
+      </w:r>
+      <w:proofErr w:type="spellEnd"/>
+      <w:r>
+        <w:t xml:space="preserve"> from the Eclipse Marketplace.  Yes, I realize that it says “Uninstall” in this image, but it will say “Install” if you have not yet installed it.</w:t>
       </w:r>
     </w:p>
     <w:p>
@@ -2998,20 +3242,45 @@
       </w:pPr>
       <w:bookmarkStart w:id="9" w:name="_Toc379532228"/>
       <w:r>
-        <w:t>Installing EGit</w:t>
+        <w:t xml:space="preserve">Installing </w:t>
+      </w:r>
+      <w:proofErr w:type="spellStart"/>
+      <w:r>
+        <w:t>EGit</w:t>
       </w:r>
       <w:bookmarkEnd w:id="9"/>
-    </w:p>
-    <w:p>
-      <w:r>
-        <w:t>Installing EGit is very easy from within the Eclipse IDE.  Navigate to “Help” on the menu bar and then “Eclipse Marketplace.”  Once this loads, search for “EGit”</w:t>
-      </w:r>
-      <w:r>
-        <w:t xml:space="preserve"> and click the “Install” button. (I realize that my image shows an “Uninstall” button; that’s because I already have it installed.  If you don’t have it </w:t>
-      </w:r>
-      <w:r>
-        <w:lastRenderedPageBreak/>
-        <w:t>installed your button will say “Install.”)  Click through the installation, accepting the various agreements.  Once finished, Eclipse will require a restart.  After restarting you will have EGit installed.</w:t>
+      <w:proofErr w:type="spellEnd"/>
+    </w:p>
+    <w:p>
+      <w:r>
+        <w:t xml:space="preserve">Installing </w:t>
+      </w:r>
+      <w:proofErr w:type="spellStart"/>
+      <w:r>
+        <w:t>EGit</w:t>
+      </w:r>
+      <w:proofErr w:type="spellEnd"/>
+      <w:r>
+        <w:t xml:space="preserve"> is very easy from within the Eclipse IDE.  Navigate to “Help” on the menu bar and then “Eclipse Marketplace.”  Once this loads, search for “</w:t>
+      </w:r>
+      <w:proofErr w:type="spellStart"/>
+      <w:r>
+        <w:t>EGit</w:t>
+      </w:r>
+      <w:proofErr w:type="spellEnd"/>
+      <w:r>
+        <w:t>”</w:t>
+      </w:r>
+      <w:r>
+        <w:t xml:space="preserve"> and click the “Install” button. (I realize that my image shows an “Uninstall” button; that’s because I already have it installed.  If you don’t have it installed your button will say “Install.”)  Click through the installation, accepting the various agreements.  Once finished, Eclipse will require a restart.  After restarting you will have </w:t>
+      </w:r>
+      <w:proofErr w:type="spellStart"/>
+      <w:r>
+        <w:t>EGit</w:t>
+      </w:r>
+      <w:proofErr w:type="spellEnd"/>
+      <w:r>
+        <w:t xml:space="preserve"> installed.</w:t>
       </w:r>
     </w:p>
     <w:p>
@@ -3080,7 +3349,15 @@
     </w:p>
     <w:p>
       <w:r>
-        <w:t>Simulation structures are located in the folder at: [output directory]\[simulation name] – structures\, where the square brackets denote a variable defined in the UI.  The structures are all .xyz files</w:t>
+        <w:t>Simulation structures are located in the folder at: [output directory]</w:t>
+      </w:r>
+      <w:proofErr w:type="gramStart"/>
+      <w:r>
+        <w:t>\[</w:t>
+      </w:r>
+      <w:proofErr w:type="gramEnd"/>
+      <w:r>
+        <w:t>simulation name] – structures\, where the square brackets denote a variable defined in the UI.  The structures are all .xyz files</w:t>
       </w:r>
       <w:r>
         <w:t xml:space="preserve"> (see </w:t>
@@ -3204,57 +3481,52 @@
       <w:r>
         <w:t xml:space="preserve">Figure </w:t>
       </w:r>
+      <w:fldSimple w:instr=" SEQ Figure \* ARABIC ">
+        <w:r>
+          <w:rPr>
+            <w:noProof/>
+          </w:rPr>
+          <w:t>5</w:t>
+        </w:r>
+      </w:fldSimple>
+      <w:bookmarkEnd w:id="13"/>
+      <w:r>
+        <w:t>. Main VMD Window.</w:t>
+      </w:r>
+    </w:p>
+    <w:p>
+      <w:r>
+        <w:t xml:space="preserve">This will open up a new window, the “Molecule File Browser,” </w:t>
+      </w:r>
       <w:r>
         <w:fldChar w:fldCharType="begin"/>
       </w:r>
       <w:r>
-        <w:instrText xml:space="preserve"> SEQ Figure \* ARABIC </w:instrText>
+        <w:instrText xml:space="preserve"> REF _Ref379526919 \h </w:instrText>
       </w:r>
       <w:r>
         <w:fldChar w:fldCharType="separate"/>
       </w:r>
       <w:r>
+        <w:t xml:space="preserve">Figure </w:t>
+      </w:r>
+      <w:r>
         <w:rPr>
           <w:noProof/>
         </w:rPr>
-        <w:t>5</w:t>
+        <w:t>6</w:t>
       </w:r>
       <w:r>
         <w:fldChar w:fldCharType="end"/>
       </w:r>
-      <w:bookmarkEnd w:id="13"/>
-      <w:r>
-        <w:t>. Main VMD Window.</w:t>
-      </w:r>
-    </w:p>
-    <w:p>
-      <w:r>
-        <w:t xml:space="preserve">This will open up a new window, the “Molecule File Browser,” </w:t>
-      </w:r>
-      <w:r>
-        <w:fldChar w:fldCharType="begin"/>
-      </w:r>
-      <w:r>
-        <w:instrText xml:space="preserve"> REF _Ref379526919 \h </w:instrText>
-      </w:r>
-      <w:r>
-        <w:fldChar w:fldCharType="separate"/>
-      </w:r>
-      <w:r>
-        <w:t xml:space="preserve">Figure </w:t>
-      </w:r>
-      <w:r>
-        <w:rPr>
-          <w:noProof/>
-        </w:rPr>
-        <w:t>6</w:t>
-      </w:r>
-      <w:r>
-        <w:fldChar w:fldCharType="end"/>
-      </w:r>
-      <w:r>
-        <w:t xml:space="preserve">.  On this window, click “Browse” and locate the .xyz file that you wish to load.  Once you find the file you want and return to the “Molecule File Browser,” click “Load” and your file will be loaded into memory and you should see something appear in the “VMD Display” window,  </w:t>
-      </w:r>
+      <w:r>
+        <w:t>.  On this window, click “Browse” and locate the .xyz file that you wish to load.  Once you find the file you want and return to the “Molecule File Browser,” click “Load” and your file will be loaded into memory and you should see something appear in the “VMD Display” window</w:t>
+      </w:r>
+      <w:proofErr w:type="gramStart"/>
+      <w:r>
+        <w:t xml:space="preserve">,  </w:t>
+      </w:r>
+      <w:proofErr w:type="gramEnd"/>
       <w:r>
         <w:fldChar w:fldCharType="begin"/>
       </w:r>
@@ -3289,7 +3561,6 @@
         <w:rPr>
           <w:noProof/>
         </w:rPr>
-        <w:lastRenderedPageBreak/>
         <w:drawing>
           <wp:inline distT="0" distB="0" distL="0" distR="0" wp14:anchorId="569D8FAB" wp14:editId="759D76D9">
             <wp:extent cx="4438650" cy="2743200"/>
@@ -3336,24 +3607,14 @@
       <w:r>
         <w:t xml:space="preserve">Figure </w:t>
       </w:r>
-      <w:r>
-        <w:fldChar w:fldCharType="begin"/>
-      </w:r>
-      <w:r>
-        <w:instrText xml:space="preserve"> SEQ Figure \* ARABIC </w:instrText>
-      </w:r>
-      <w:r>
-        <w:fldChar w:fldCharType="separate"/>
-      </w:r>
-      <w:r>
-        <w:rPr>
-          <w:noProof/>
-        </w:rPr>
-        <w:t>6</w:t>
-      </w:r>
-      <w:r>
-        <w:fldChar w:fldCharType="end"/>
-      </w:r>
+      <w:fldSimple w:instr=" SEQ Figure \* ARABIC ">
+        <w:r>
+          <w:rPr>
+            <w:noProof/>
+          </w:rPr>
+          <w:t>6</w:t>
+        </w:r>
+      </w:fldSimple>
       <w:bookmarkEnd w:id="14"/>
       <w:r>
         <w:t>. VMD window that allows the user to load a file.</w:t>
@@ -3413,85 +3674,74 @@
       <w:r>
         <w:t xml:space="preserve">Figure </w:t>
       </w:r>
+      <w:fldSimple w:instr=" SEQ Figure \* ARABIC ">
+        <w:r>
+          <w:rPr>
+            <w:noProof/>
+          </w:rPr>
+          <w:t>7</w:t>
+        </w:r>
+      </w:fldSimple>
+      <w:bookmarkEnd w:id="15"/>
+      <w:r>
+        <w:t xml:space="preserve">. VMD display window showing the final </w:t>
+      </w:r>
+      <w:r>
+        <w:t xml:space="preserve">exploded </w:t>
+      </w:r>
+      <w:r>
+        <w:t xml:space="preserve">crystallite arrangement </w:t>
+      </w:r>
+      <w:r>
+        <w:t>from</w:t>
+      </w:r>
+      <w:r>
+        <w:t xml:space="preserve"> a crystallization simulation. </w:t>
+      </w:r>
+    </w:p>
+    <w:p>
+      <w:r>
+        <w:t>When you first load a .xyz file from the crystallization simulation, the VMD window will display a variety of colored lines.  This is not a helpful view from which to understand your crystallization simulation output, but not to worry!</w:t>
+      </w:r>
+      <w:r>
+        <w:t xml:space="preserve">  Your “VMD Main” window will now be populated with various things, as explained in </w:t>
+      </w:r>
       <w:r>
         <w:fldChar w:fldCharType="begin"/>
       </w:r>
       <w:r>
-        <w:instrText xml:space="preserve"> SEQ Figure \* ARABIC </w:instrText>
+        <w:instrText xml:space="preserve"> REF _Ref379530525 \h </w:instrText>
       </w:r>
       <w:r>
         <w:fldChar w:fldCharType="separate"/>
       </w:r>
       <w:r>
+        <w:t xml:space="preserve">Figure </w:t>
+      </w:r>
+      <w:r>
         <w:rPr>
           <w:noProof/>
         </w:rPr>
-        <w:t>7</w:t>
+        <w:t>8</w:t>
       </w:r>
       <w:r>
         <w:fldChar w:fldCharType="end"/>
       </w:r>
-      <w:bookmarkEnd w:id="15"/>
-      <w:r>
-        <w:t xml:space="preserve">. VMD display window showing the final </w:t>
-      </w:r>
-      <w:r>
-        <w:t xml:space="preserve">exploded </w:t>
-      </w:r>
-      <w:r>
-        <w:t xml:space="preserve">crystallite arrangement </w:t>
-      </w:r>
-      <w:r>
-        <w:t>from</w:t>
-      </w:r>
-      <w:r>
-        <w:t xml:space="preserve"> a crystallization simulation. </w:t>
-      </w:r>
-    </w:p>
-    <w:p>
-      <w:r>
-        <w:t>When you first load a .xyz file from the crystallization simulation, the VMD window will display a variety of colored lines.  This is not a helpful view from which to understand your crystallization simulation output, but not to worry!</w:t>
-      </w:r>
-      <w:r>
-        <w:t xml:space="preserve">  Your “VMD Main” window will now be populated with various things, as explained in </w:t>
-      </w:r>
-      <w:r>
-        <w:fldChar w:fldCharType="begin"/>
-      </w:r>
-      <w:r>
-        <w:instrText xml:space="preserve"> REF _Ref379530525 \h </w:instrText>
-      </w:r>
-      <w:r>
-        <w:fldChar w:fldCharType="separate"/>
-      </w:r>
-      <w:r>
-        <w:t xml:space="preserve">Figure </w:t>
-      </w:r>
+      <w:r>
+        <w:t>.</w:t>
+      </w:r>
+      <w:r>
+        <w:t xml:space="preserve">  </w:t>
+      </w:r>
+    </w:p>
+    <w:p>
+      <w:pPr>
+        <w:jc w:val="center"/>
+      </w:pPr>
       <w:r>
         <w:rPr>
           <w:noProof/>
         </w:rPr>
-        <w:t>8</w:t>
-      </w:r>
-      <w:r>
-        <w:fldChar w:fldCharType="end"/>
-      </w:r>
-      <w:r>
-        <w:t>.</w:t>
-      </w:r>
-      <w:r>
-        <w:t xml:space="preserve">  </w:t>
-      </w:r>
-    </w:p>
-    <w:p>
-      <w:pPr>
-        <w:jc w:val="center"/>
-      </w:pPr>
-      <w:r>
-        <w:rPr>
-          <w:noProof/>
-        </w:rPr>
-        <w:lastRenderedPageBreak/>
         <w:drawing>
           <wp:inline distT="0" distB="0" distL="0" distR="0" wp14:anchorId="5729CBA8" wp14:editId="7976C9C3">
             <wp:extent cx="5091350" cy="2233244"/>
@@ -3548,24 +3798,14 @@
       <w:r>
         <w:t xml:space="preserve">Figure </w:t>
       </w:r>
-      <w:r>
-        <w:fldChar w:fldCharType="begin"/>
-      </w:r>
-      <w:r>
-        <w:instrText xml:space="preserve"> SEQ Figure \* ARABIC </w:instrText>
-      </w:r>
-      <w:r>
-        <w:fldChar w:fldCharType="separate"/>
-      </w:r>
-      <w:r>
-        <w:rPr>
-          <w:noProof/>
-        </w:rPr>
-        <w:t>8</w:t>
-      </w:r>
-      <w:r>
-        <w:fldChar w:fldCharType="end"/>
-      </w:r>
+      <w:fldSimple w:instr=" SEQ Figure \* ARABIC ">
+        <w:r>
+          <w:rPr>
+            <w:noProof/>
+          </w:rPr>
+          <w:t>8</w:t>
+        </w:r>
+      </w:fldSimple>
       <w:bookmarkEnd w:id="16"/>
       <w:r>
         <w:t>. Explanation of “VMD Main” window after loading a crystallization simulation structure.</w:t>
@@ -3573,7 +3813,15 @@
     </w:p>
     <w:p>
       <w:r>
-        <w:t>With the VMD display window and the “VMD Main” window visible, drag the main slider bar back and forth and you will see the VMD display window change.  The default VMD method of displaying these crystals is not necessarily ideal so make the following changes as pictorially displayed in Figure xxx to Figure yyy.</w:t>
+        <w:t xml:space="preserve">With the VMD display window and the “VMD Main” window visible, drag the main slider bar back and forth and you will see the VMD display window change.  The default VMD method of displaying these crystals is not necessarily ideal so make the following changes as pictorially displayed in Figure xxx to Figure </w:t>
+      </w:r>
+      <w:proofErr w:type="spellStart"/>
+      <w:r>
+        <w:t>yyy</w:t>
+      </w:r>
+      <w:proofErr w:type="spellEnd"/>
+      <w:r>
+        <w:t>.</w:t>
       </w:r>
     </w:p>
     <w:p>
@@ -3630,42 +3878,31 @@
       <w:r>
         <w:t xml:space="preserve">Figure </w:t>
       </w:r>
-      <w:r>
-        <w:fldChar w:fldCharType="begin"/>
-      </w:r>
-      <w:r>
-        <w:instrText xml:space="preserve"> SEQ Figure \* ARABIC </w:instrText>
-      </w:r>
-      <w:r>
-        <w:fldChar w:fldCharType="separate"/>
-      </w:r>
+      <w:fldSimple w:instr=" SEQ Figure \* ARABIC ">
+        <w:r>
+          <w:rPr>
+            <w:noProof/>
+          </w:rPr>
+          <w:t>9</w:t>
+        </w:r>
+      </w:fldSimple>
+      <w:r>
+        <w:t>. Change the Display mode to Orthographic</w:t>
+      </w:r>
+    </w:p>
+    <w:p>
+      <w:r>
+        <w:t xml:space="preserve">Click Graphics -&gt; Representations and a new window will pop up, </w:t>
+      </w:r>
+    </w:p>
+    <w:p>
+      <w:pPr>
+        <w:jc w:val="center"/>
+      </w:pPr>
       <w:r>
         <w:rPr>
           <w:noProof/>
         </w:rPr>
-        <w:t>9</w:t>
-      </w:r>
-      <w:r>
-        <w:fldChar w:fldCharType="end"/>
-      </w:r>
-      <w:r>
-        <w:t>. Change the Display mode to Orthographic</w:t>
-      </w:r>
-    </w:p>
-    <w:p>
-      <w:r>
-        <w:t xml:space="preserve">Click Graphics -&gt; Representations and a new window will pop up, </w:t>
-      </w:r>
-    </w:p>
-    <w:p>
-      <w:pPr>
-        <w:jc w:val="center"/>
-      </w:pPr>
-      <w:r>
-        <w:rPr>
-          <w:noProof/>
-        </w:rPr>
-        <w:lastRenderedPageBreak/>
         <w:drawing>
           <wp:inline distT="0" distB="0" distL="0" distR="0" wp14:anchorId="661428C7">
             <wp:extent cx="3259676" cy="3935627"/>
@@ -3721,55 +3958,96 @@
       <w:r>
         <w:t xml:space="preserve">Figure </w:t>
       </w:r>
+      <w:fldSimple w:instr=" SEQ Figure \* ARABIC ">
+        <w:r>
+          <w:rPr>
+            <w:noProof/>
+          </w:rPr>
+          <w:t>10</w:t>
+        </w:r>
+      </w:fldSimple>
+      <w:r>
+        <w:t>. Changes to make to the plotting method to make the simulated sample volume more easily visible.</w:t>
+      </w:r>
+    </w:p>
+    <w:p>
+      <w:r>
+        <w:t>At this point, you should be able to easily visualize your simulated sample volume with different crystals having different colors.  You can view individual crystallites by changing the “Selected Atoms” line from “all” to something like “name H”.  This will show the first crystallite that nucleated.  “</w:t>
+      </w:r>
+      <w:proofErr w:type="gramStart"/>
+      <w:r>
+        <w:t>name</w:t>
+      </w:r>
+      <w:proofErr w:type="gramEnd"/>
+      <w:r>
+        <w:t xml:space="preserve"> He” will display the second crystallite. “</w:t>
+      </w:r>
+      <w:proofErr w:type="gramStart"/>
+      <w:r>
+        <w:t>name</w:t>
+      </w:r>
+      <w:proofErr w:type="gramEnd"/>
+      <w:r>
+        <w:t xml:space="preserve"> H He B” will display the first, second and fifth crystallites that nucleated.</w:t>
+      </w:r>
+      <w:r>
+        <w:t xml:space="preserve"> </w:t>
+      </w:r>
+    </w:p>
+    <w:p>
+      <w:pPr>
+        <w:pStyle w:val="Heading1"/>
+      </w:pPr>
+      <w:bookmarkStart w:id="17" w:name="_Toc379532231"/>
+      <w:r>
+        <w:t>Explanation of Simulation Parameters</w:t>
+      </w:r>
+      <w:bookmarkEnd w:id="17"/>
+    </w:p>
+    <w:p>
+      <w:r>
+        <w:t xml:space="preserve">The </w:t>
+      </w:r>
+      <w:proofErr w:type="spellStart"/>
+      <w:r>
+        <w:t>CrystalSim</w:t>
+      </w:r>
+      <w:proofErr w:type="spellEnd"/>
+      <w:r>
+        <w:t xml:space="preserve"> GUI consists of three main panels: modify-able simulation parameters, a list of the current simulation parameters, and a message box at the bottom of the screen where relevant output is visible, as shown in </w:t>
+      </w:r>
       <w:r>
         <w:fldChar w:fldCharType="begin"/>
       </w:r>
       <w:r>
-        <w:instrText xml:space="preserve"> SEQ Figure \* ARABIC </w:instrText>
+        <w:instrText xml:space="preserve"> REF _Ref379211265 \h </w:instrText>
       </w:r>
       <w:r>
         <w:fldChar w:fldCharType="separate"/>
       </w:r>
       <w:r>
+        <w:t xml:space="preserve">Figure </w:t>
+      </w:r>
+      <w:r>
         <w:rPr>
           <w:noProof/>
         </w:rPr>
-        <w:t>10</w:t>
+        <w:t>11</w:t>
       </w:r>
       <w:r>
         <w:fldChar w:fldCharType="end"/>
       </w:r>
       <w:r>
-        <w:t>. Changes to make to the plotting method to make the simulated sample volume more easily visible.</w:t>
-      </w:r>
-    </w:p>
-    <w:p>
-      <w:r>
-        <w:t>At this point, you should be able to easily visualize your simulated sample volume with different crystals having different colors.  You can view individual crystallites by changing the “Selected Atoms” line from “all” to something like “name H”.  This will show the first crystallite that nucleated.  “name He” will display the second crystallite. “name H He B” will display the first, second and fifth crystallites that nucleated.</w:t>
-      </w:r>
-      <w:r>
-        <w:t xml:space="preserve"> </w:t>
-      </w:r>
-    </w:p>
-    <w:p>
-      <w:pPr>
-        <w:pStyle w:val="Heading1"/>
-      </w:pPr>
-      <w:bookmarkStart w:id="17" w:name="_Toc379532231"/>
-      <w:r>
-        <w:t>Explanation of Simulation Parameters</w:t>
-      </w:r>
-      <w:bookmarkEnd w:id="17"/>
-    </w:p>
-    <w:p>
-      <w:r>
-        <w:t xml:space="preserve">The CrystalSim GUI consists of three main panels: modify-able simulation parameters, a list of the current simulation parameters, and a message box at the bottom of the screen where relevant output is visible, as shown in </w:t>
+        <w:t>.  The list of current simulation parameters will auto-update as the toggle-able parameters in the modify-able simulation parameters window are changed, and the changed parameter will be noted in the message box.</w:t>
+      </w:r>
+      <w:r>
+        <w:t xml:space="preserve">  The simulation parameters are further delineated by color in </w:t>
       </w:r>
       <w:r>
         <w:fldChar w:fldCharType="begin"/>
       </w:r>
       <w:r>
-        <w:instrText xml:space="preserve"> REF _Ref379211265 \h </w:instrText>
+        <w:instrText xml:space="preserve"> REF _Ref379212577 \h </w:instrText>
       </w:r>
       <w:r>
         <w:fldChar w:fldCharType="separate"/>
@@ -3781,51 +4059,23 @@
         <w:rPr>
           <w:noProof/>
         </w:rPr>
-        <w:t>11</w:t>
+        <w:t>12</w:t>
       </w:r>
       <w:r>
         <w:fldChar w:fldCharType="end"/>
       </w:r>
       <w:r>
-        <w:t>.  The list of current simulation parameters will auto-update as the toggle-able parameters in the modify-able simulation parameters window are changed, and the changed parameter will be noted in the message box.</w:t>
-      </w:r>
-      <w:r>
-        <w:t xml:space="preserve">  The simulation parameters are further delineated by color in </w:t>
-      </w:r>
-      <w:r>
-        <w:fldChar w:fldCharType="begin"/>
-      </w:r>
-      <w:r>
-        <w:instrText xml:space="preserve"> REF _Ref379212577 \h </w:instrText>
-      </w:r>
-      <w:r>
-        <w:fldChar w:fldCharType="separate"/>
-      </w:r>
-      <w:r>
-        <w:t xml:space="preserve">Figure </w:t>
-      </w:r>
+        <w:t xml:space="preserve"> and described subsequently.</w:t>
+      </w:r>
+    </w:p>
+    <w:p>
+      <w:pPr>
+        <w:keepNext/>
+      </w:pPr>
       <w:r>
         <w:rPr>
           <w:noProof/>
         </w:rPr>
-        <w:t>12</w:t>
-      </w:r>
-      <w:r>
-        <w:fldChar w:fldCharType="end"/>
-      </w:r>
-      <w:r>
-        <w:t xml:space="preserve"> and described subsequently.</w:t>
-      </w:r>
-    </w:p>
-    <w:p>
-      <w:pPr>
-        <w:keepNext/>
-      </w:pPr>
-      <w:r>
-        <w:rPr>
-          <w:noProof/>
-        </w:rPr>
-        <w:lastRenderedPageBreak/>
         <w:drawing>
           <wp:inline distT="0" distB="0" distL="0" distR="0" wp14:anchorId="1FEE9585" wp14:editId="1EEAC172">
             <wp:extent cx="5846445" cy="4578350"/>
@@ -3882,38 +4132,27 @@
       <w:r>
         <w:t xml:space="preserve">Figure </w:t>
       </w:r>
-      <w:r>
-        <w:fldChar w:fldCharType="begin"/>
-      </w:r>
-      <w:r>
-        <w:instrText xml:space="preserve"> SEQ Figure \* ARABIC </w:instrText>
-      </w:r>
-      <w:r>
-        <w:fldChar w:fldCharType="separate"/>
-      </w:r>
+      <w:fldSimple w:instr=" SEQ Figure \* ARABIC ">
+        <w:r>
+          <w:rPr>
+            <w:noProof/>
+          </w:rPr>
+          <w:t>11</w:t>
+        </w:r>
+      </w:fldSimple>
+      <w:bookmarkEnd w:id="18"/>
+      <w:r>
+        <w:t>. Three main sections of the UI highlighted in color.</w:t>
+      </w:r>
+    </w:p>
+    <w:p>
+      <w:pPr>
+        <w:jc w:val="center"/>
+      </w:pPr>
       <w:r>
         <w:rPr>
           <w:noProof/>
         </w:rPr>
-        <w:t>11</w:t>
-      </w:r>
-      <w:r>
-        <w:fldChar w:fldCharType="end"/>
-      </w:r>
-      <w:bookmarkEnd w:id="18"/>
-      <w:r>
-        <w:t>. Three main sections of the UI highlighted in color.</w:t>
-      </w:r>
-    </w:p>
-    <w:p>
-      <w:pPr>
-        <w:jc w:val="center"/>
-      </w:pPr>
-      <w:r>
-        <w:rPr>
-          <w:noProof/>
-        </w:rPr>
-        <w:lastRenderedPageBreak/>
         <w:drawing>
           <wp:inline distT="0" distB="0" distL="0" distR="0" wp14:anchorId="2F0BF9BF" wp14:editId="7978EB3A">
             <wp:extent cx="5846445" cy="4578350"/>
@@ -3969,24 +4208,14 @@
       <w:r>
         <w:t xml:space="preserve">Figure </w:t>
       </w:r>
-      <w:r>
-        <w:fldChar w:fldCharType="begin"/>
-      </w:r>
-      <w:r>
-        <w:instrText xml:space="preserve"> SEQ Figure \* ARABIC </w:instrText>
-      </w:r>
-      <w:r>
-        <w:fldChar w:fldCharType="separate"/>
-      </w:r>
-      <w:r>
-        <w:rPr>
-          <w:noProof/>
-        </w:rPr>
-        <w:t>12</w:t>
-      </w:r>
-      <w:r>
-        <w:fldChar w:fldCharType="end"/>
-      </w:r>
+      <w:fldSimple w:instr=" SEQ Figure \* ARABIC ">
+        <w:r>
+          <w:rPr>
+            <w:noProof/>
+          </w:rPr>
+          <w:t>12</w:t>
+        </w:r>
+      </w:fldSimple>
       <w:bookmarkEnd w:id="19"/>
       <w:r>
         <w:t>.  Simulation parameters grouped by color.</w:t>
@@ -4047,24 +4276,14 @@
       <w:r>
         <w:t xml:space="preserve">Figure </w:t>
       </w:r>
-      <w:r>
-        <w:fldChar w:fldCharType="begin"/>
-      </w:r>
-      <w:r>
-        <w:instrText xml:space="preserve"> SEQ Figure \* ARABIC </w:instrText>
-      </w:r>
-      <w:r>
-        <w:fldChar w:fldCharType="separate"/>
-      </w:r>
-      <w:r>
-        <w:rPr>
-          <w:noProof/>
-        </w:rPr>
-        <w:t>13</w:t>
-      </w:r>
-      <w:r>
-        <w:fldChar w:fldCharType="end"/>
-      </w:r>
+      <w:fldSimple w:instr=" SEQ Figure \* ARABIC ">
+        <w:r>
+          <w:rPr>
+            <w:noProof/>
+          </w:rPr>
+          <w:t>13</w:t>
+        </w:r>
+      </w:fldSimple>
       <w:bookmarkEnd w:id="20"/>
       <w:r>
         <w:t>. Nucleation and growth parameters grouped by color.</w:t>
@@ -4144,11 +4363,7 @@
         <w:t xml:space="preserve"> for the crystal shape</w:t>
       </w:r>
       <w:r>
-        <w:t xml:space="preserve">, the appropriate axial growth velocities, in green, will be editable.  The axial growth velocity is the number of distance units that each axis </w:t>
-      </w:r>
-      <w:r>
-        <w:lastRenderedPageBreak/>
-        <w:t xml:space="preserve">increases during one unit time.  One distance unit is the distance between two </w:t>
+        <w:t xml:space="preserve">, the appropriate axial growth velocities, in green, will be editable.  The axial growth velocity is the number of distance units that each axis increases during one unit time.  One distance unit is the distance between two </w:t>
       </w:r>
       <w:r>
         <w:t xml:space="preserve">of the simple cubic </w:t>
@@ -4193,7 +4408,11 @@
         <w:t>These crystallites are placed in random locations and will begin growing at t=100</w:t>
       </w:r>
       <w:r>
-        <w:t>.  An initial time of 100 is used because the non-linear fitting algorithm does not behave when fitting parameters drop below zero and t</w:t>
+        <w:t xml:space="preserve">.  An initial time of 100 is used because the non-linear fitting algorithm does not behave when fitting parameters drop below zero and </w:t>
+      </w:r>
+      <w:proofErr w:type="spellStart"/>
+      <w:r>
+        <w:t>t</w:t>
       </w:r>
       <w:r>
         <w:rPr>
@@ -4201,6 +4420,7 @@
         </w:rPr>
         <w:t>init</w:t>
       </w:r>
+      <w:proofErr w:type="spellEnd"/>
       <w:r>
         <w:t>=100 is usually sufficient to ensure that the t</w:t>
       </w:r>
@@ -4268,7 +4488,11 @@
         <w:t>Time step</w:t>
       </w:r>
       <w:r>
-        <w:t>” text box, such that the effective nucleation probability is P</w:t>
+        <w:t xml:space="preserve">” text box, such that the effective nucleation probability is </w:t>
+      </w:r>
+      <w:proofErr w:type="spellStart"/>
+      <w:r>
+        <w:t>P</w:t>
       </w:r>
       <w:r>
         <w:rPr>
@@ -4276,6 +4500,7 @@
         </w:rPr>
         <w:t>eff</w:t>
       </w:r>
+      <w:proofErr w:type="spellEnd"/>
       <w:r>
         <w:t xml:space="preserve"> = P</w:t>
       </w:r>
@@ -4286,7 +4511,19 @@
         <w:t>nuc</w:t>
       </w:r>
       <w:r>
-        <w:t xml:space="preserve"> × Δt.  A random number, R, is generated every time step and compared with P</w:t>
+        <w:t xml:space="preserve"> × </w:t>
+      </w:r>
+      <w:proofErr w:type="spellStart"/>
+      <w:r>
+        <w:t>Δt</w:t>
+      </w:r>
+      <w:proofErr w:type="spellEnd"/>
+      <w:r>
+        <w:t xml:space="preserve">.  A random number, R, is generated every time step and compared with </w:t>
+      </w:r>
+      <w:proofErr w:type="spellStart"/>
+      <w:r>
+        <w:t>P</w:t>
       </w:r>
       <w:r>
         <w:rPr>
@@ -4294,8 +4531,13 @@
         </w:rPr>
         <w:t>eff</w:t>
       </w:r>
-      <w:r>
-        <w:t>.  If R &lt; P</w:t>
+      <w:proofErr w:type="spellEnd"/>
+      <w:r>
+        <w:t xml:space="preserve">.  If R &lt; </w:t>
+      </w:r>
+      <w:proofErr w:type="spellStart"/>
+      <w:r>
+        <w:t>P</w:t>
       </w:r>
       <w:r>
         <w:rPr>
@@ -4303,6 +4545,7 @@
         </w:rPr>
         <w:t>eff</w:t>
       </w:r>
+      <w:proofErr w:type="spellEnd"/>
       <w:r>
         <w:t xml:space="preserve">, then a nucleation event is allowed to occur </w:t>
       </w:r>
@@ -4340,7 +4583,15 @@
         <w:t>The Kolmogorov-Johnson-Mehl-Avrami condensed phase reaction framework</w:t>
       </w:r>
       <w:r>
-        <w:t xml:space="preserve"> assumes that nucleated crystallites have no preferred orientation, so the default mechanism for determining crystallite orientation is to give them random orientations.  It might be useful in certain cases for the user to be able to provide a set of pre-determined crystal orientations that the system is allowed to choose from.  This functionality has not yet been implemented and if the “SetOfOrientations” radio button is selected this currently results in the crystallites being oriented only along the Cartesian axes in the positive and negative directions, for six total orientations. </w:t>
+        <w:t xml:space="preserve"> assumes that nucleated crystallites have no preferred orientation, so the default mechanism for determining crystallite orientation is to give them random orientations.  It might be useful in certain cases for the user to be able to provide a set of pre-determined crystal orientations that the system is allowed to choose from.  This functionality has not yet been implemented and if the “</w:t>
+      </w:r>
+      <w:proofErr w:type="spellStart"/>
+      <w:r>
+        <w:t>SetOfOrientations</w:t>
+      </w:r>
+      <w:proofErr w:type="spellEnd"/>
+      <w:r>
+        <w:t xml:space="preserve">” radio button is selected this currently results in the crystallites being oriented only along the Cartesian axes in the positive and negative directions, for six total orientations. </w:t>
       </w:r>
     </w:p>
     <w:p>
@@ -4398,70 +4649,64 @@
       <w:r>
         <w:t xml:space="preserve">Figure </w:t>
       </w:r>
+      <w:fldSimple w:instr=" SEQ Figure \* ARABIC ">
+        <w:r>
+          <w:rPr>
+            <w:noProof/>
+          </w:rPr>
+          <w:t>14</w:t>
+        </w:r>
+      </w:fldSimple>
+      <w:bookmarkEnd w:id="28"/>
+      <w:r>
+        <w:t>. Parameters controlling the size and shape of the sample</w:t>
+      </w:r>
+    </w:p>
+    <w:p>
+      <w:pPr>
+        <w:pStyle w:val="Heading2"/>
+      </w:pPr>
+      <w:bookmarkStart w:id="29" w:name="_Toc379532237"/>
+      <w:r>
+        <w:t>Sample Parameters</w:t>
+      </w:r>
+      <w:r>
+        <w:t xml:space="preserve"> -- </w:t>
+      </w:r>
       <w:r>
         <w:fldChar w:fldCharType="begin"/>
       </w:r>
       <w:r>
-        <w:instrText xml:space="preserve"> SEQ Figure \* ARABIC </w:instrText>
+        <w:instrText xml:space="preserve"> REF _Ref379215302 \h </w:instrText>
       </w:r>
       <w:r>
         <w:fldChar w:fldCharType="separate"/>
       </w:r>
       <w:r>
+        <w:t xml:space="preserve">Figure </w:t>
+      </w:r>
+      <w:r>
         <w:rPr>
           <w:noProof/>
         </w:rPr>
         <w:t>14</w:t>
       </w:r>
+      <w:bookmarkEnd w:id="29"/>
       <w:r>
         <w:fldChar w:fldCharType="end"/>
       </w:r>
-      <w:bookmarkEnd w:id="28"/>
-      <w:r>
-        <w:t>. Parameters controlling the size and shape of the sample</w:t>
-      </w:r>
-    </w:p>
-    <w:p>
-      <w:pPr>
-        <w:pStyle w:val="Heading2"/>
-      </w:pPr>
-      <w:bookmarkStart w:id="29" w:name="_Toc379532237"/>
-      <w:r>
-        <w:t>Sample Parameters</w:t>
-      </w:r>
-      <w:r>
-        <w:t xml:space="preserve"> -- </w:t>
-      </w:r>
-      <w:r>
-        <w:fldChar w:fldCharType="begin"/>
-      </w:r>
-      <w:r>
-        <w:instrText xml:space="preserve"> REF _Ref379215302 \h </w:instrText>
-      </w:r>
-      <w:r>
-        <w:fldChar w:fldCharType="separate"/>
-      </w:r>
-      <w:r>
-        <w:t xml:space="preserve">Figure </w:t>
-      </w:r>
-      <w:r>
-        <w:rPr>
-          <w:noProof/>
-        </w:rPr>
-        <w:t>14</w:t>
-      </w:r>
-      <w:bookmarkEnd w:id="29"/>
-      <w:r>
-        <w:fldChar w:fldCharType="end"/>
-      </w:r>
-    </w:p>
-    <w:p>
-      <w:r>
-        <w:t xml:space="preserve">The simulation volume is a 3D volume gridded as a simple cubic lattice of size a × b × c.  The shape of this lattice is determined by the radio buttons, currently allowing the sample shape to be Spherical, Cylindrical, Cubic, Tetragonal or Orthorhombic.  Based on the radio button selection, the appropriate </w:t>
-      </w:r>
-      <w:r>
-        <w:lastRenderedPageBreak/>
-        <w:t xml:space="preserve">axes will be editable.  The total number of lattice points which are inside the sample shape with the specified units is given after “Vol:” </w:t>
+    </w:p>
+    <w:p>
+      <w:r>
+        <w:t>The simulation volume is a 3D volume gridded as a simple cubic lattice of size a × b × c.  The shape of this lattice is determined by the radio buttons, currently allowing the sample shape to be Spherical, Cylindrical, Cubic, Tetragonal or Orthorhombic.  Based on the radio button selection, the appropriate axes will be editable.  The total number of lattice points which are inside the sample shape with the specified units is given after “</w:t>
+      </w:r>
+      <w:proofErr w:type="spellStart"/>
+      <w:r>
+        <w:t>Vol</w:t>
+      </w:r>
+      <w:proofErr w:type="spellEnd"/>
+      <w:r>
+        <w:t xml:space="preserve">:” </w:t>
       </w:r>
     </w:p>
     <w:p>
@@ -4519,45 +4764,77 @@
       <w:r>
         <w:t xml:space="preserve">Figure </w:t>
       </w:r>
+      <w:fldSimple w:instr=" SEQ Figure \* ARABIC ">
+        <w:r>
+          <w:rPr>
+            <w:noProof/>
+          </w:rPr>
+          <w:t>15</w:t>
+        </w:r>
+      </w:fldSimple>
+      <w:bookmarkEnd w:id="30"/>
+      <w:r>
+        <w:t>. Parameters controlling how the simulation ends.</w:t>
+      </w:r>
+    </w:p>
+    <w:p>
+      <w:pPr>
+        <w:pStyle w:val="Heading2"/>
+      </w:pPr>
+      <w:bookmarkStart w:id="31" w:name="_Toc379532238"/>
+      <w:r>
+        <w:t>Termination Condition Parameter</w:t>
+      </w:r>
+      <w:r>
+        <w:t xml:space="preserve">s -- </w:t>
+      </w:r>
       <w:r>
         <w:fldChar w:fldCharType="begin"/>
       </w:r>
       <w:r>
-        <w:instrText xml:space="preserve"> SEQ Figure \* ARABIC </w:instrText>
+        <w:instrText xml:space="preserve"> REF _Ref379216932 \h </w:instrText>
       </w:r>
       <w:r>
         <w:fldChar w:fldCharType="separate"/>
       </w:r>
       <w:r>
+        <w:t xml:space="preserve">Figure </w:t>
+      </w:r>
+      <w:r>
         <w:rPr>
           <w:noProof/>
         </w:rPr>
         <w:t>15</w:t>
       </w:r>
+      <w:bookmarkEnd w:id="31"/>
       <w:r>
         <w:fldChar w:fldCharType="end"/>
       </w:r>
-      <w:bookmarkEnd w:id="30"/>
-      <w:r>
-        <w:t>. Parameters controlling how the simulation ends.</w:t>
+    </w:p>
+    <w:p>
+      <w:r>
+        <w:t xml:space="preserve">The user is given the option to specify how the simulation is terminated.  By default, the simulation ends after the entire simulation volume is transformed.  However, there additional selectable options for “Time elapsed” which ends the simulation </w:t>
+      </w:r>
+      <w:r>
+        <w:t>after the specified amount of time has elapsed and also to end the simulation after some number of crystallites have nucleated.  Note that the number of nucleated crystallites also includes the number of crystallites that the sample was seeded with.</w:t>
       </w:r>
     </w:p>
     <w:p>
       <w:pPr>
         <w:pStyle w:val="Heading2"/>
       </w:pPr>
-      <w:bookmarkStart w:id="31" w:name="_Toc379532238"/>
-      <w:r>
-        <w:t>Termination Condition Parameter</w:t>
-      </w:r>
-      <w:r>
-        <w:t xml:space="preserve">s -- </w:t>
+      <w:bookmarkStart w:id="32" w:name="_Toc379532239"/>
+      <w:r>
+        <w:t>Fitting Parameters</w:t>
+      </w:r>
+      <w:r>
+        <w:t xml:space="preserve"> -- </w:t>
       </w:r>
       <w:r>
         <w:fldChar w:fldCharType="begin"/>
       </w:r>
       <w:r>
-        <w:instrText xml:space="preserve"> REF _Ref379216932 \h </w:instrText>
+        <w:instrText xml:space="preserve"> REF _Ref379217834 \h </w:instrText>
       </w:r>
       <w:r>
         <w:fldChar w:fldCharType="separate"/>
@@ -4569,37 +4846,22 @@
         <w:rPr>
           <w:noProof/>
         </w:rPr>
-        <w:t>15</w:t>
-      </w:r>
-      <w:bookmarkEnd w:id="31"/>
+        <w:t>16</w:t>
+      </w:r>
       <w:r>
         <w:fldChar w:fldCharType="end"/>
       </w:r>
-    </w:p>
-    <w:p>
-      <w:r>
-        <w:t xml:space="preserve">The user is given the option to specify how the simulation is terminated.  By default, the simulation ends after the entire simulation volume is transformed.  However, there additional selectable options for “Time elapsed” which ends the simulation </w:t>
-      </w:r>
-      <w:r>
-        <w:t>after the specified amount of time has elapsed and also to end the simulation after some number of crystallites have nucleated.  Note that the number of nucleated crystallites also includes the number of crystallites that the sample was seeded with.</w:t>
-      </w:r>
-    </w:p>
-    <w:p>
-      <w:pPr>
-        <w:pStyle w:val="Heading2"/>
-      </w:pPr>
-      <w:bookmarkStart w:id="32" w:name="_Toc379532239"/>
-      <w:r>
-        <w:t>Fitting Parameters</w:t>
-      </w:r>
-      <w:r>
-        <w:t xml:space="preserve"> -- </w:t>
+      <w:r>
+        <w:t xml:space="preserve"> </w:t>
+      </w:r>
+      <w:r>
+        <w:t xml:space="preserve">to </w:t>
       </w:r>
       <w:r>
         <w:fldChar w:fldCharType="begin"/>
       </w:r>
       <w:r>
-        <w:instrText xml:space="preserve"> REF _Ref379217834 \h </w:instrText>
+        <w:instrText xml:space="preserve"> REF _Ref379218070 \h </w:instrText>
       </w:r>
       <w:r>
         <w:fldChar w:fldCharType="separate"/>
@@ -4611,64 +4873,42 @@
         <w:rPr>
           <w:noProof/>
         </w:rPr>
-        <w:t>16</w:t>
-      </w:r>
+        <w:t>18</w:t>
+      </w:r>
+      <w:bookmarkEnd w:id="32"/>
       <w:r>
         <w:fldChar w:fldCharType="end"/>
       </w:r>
-      <w:r>
-        <w:t xml:space="preserve"> </w:t>
-      </w:r>
-      <w:r>
-        <w:t xml:space="preserve">to </w:t>
+    </w:p>
+    <w:p>
+      <w:r>
+        <w:t xml:space="preserve">It is strongly encouraged that multiple simulations are run with each set of parameters.  For the initial paper where this software was used, I did ~600 simulations for each set of parameters that </w:t>
+      </w:r>
+      <w:r>
+        <w:t>I used.  Because of the randomness built in to the simulation, specifically the way in which new crystals are nucleated, that they are nucleated in random locations and with random (or a small set of) orientations, no two simulations will produce the same output, unless the same random number seed is used for the random number generator.  As a result of needing multiple simulations to increase the reliability of the results, dozens to hundreds to thousands of crystallites will have been simulated.  It is impossible to fit all of these simulations by hand, so I wrote an automated fitting routine to automatically fit the individual crystallite transformations and output all results into a tab-delimited text file that can be directly copied and pasted into Microsoft Excel (or your favorite spreadsheet software) for furth</w:t>
+      </w:r>
+      <w:r>
+        <w:t xml:space="preserve">er analysis and visualization.  This text file is described in a </w:t>
+      </w:r>
+      <w:r>
+        <w:t xml:space="preserve">subsection of </w:t>
       </w:r>
       <w:r>
         <w:fldChar w:fldCharType="begin"/>
       </w:r>
       <w:r>
-        <w:instrText xml:space="preserve"> REF _Ref379218070 \h </w:instrText>
+        <w:instrText xml:space="preserve"> REF _Ref379531874 \h </w:instrText>
       </w:r>
       <w:r>
         <w:fldChar w:fldCharType="separate"/>
       </w:r>
-      <w:r>
-        <w:t xml:space="preserve">Figure </w:t>
-      </w:r>
-      <w:r>
-        <w:rPr>
-          <w:noProof/>
-        </w:rPr>
-        <w:t>18</w:t>
-      </w:r>
-      <w:bookmarkEnd w:id="32"/>
-      <w:r>
-        <w:fldChar w:fldCharType="end"/>
-      </w:r>
-    </w:p>
-    <w:p>
-      <w:r>
-        <w:t xml:space="preserve">It is strongly encouraged that multiple simulations are run with each set of parameters.  For the initial paper where this software was used, I did ~600 simulations for each set of parameters that </w:t>
-      </w:r>
-      <w:r>
-        <w:t>I used.  Because of the randomness built in to the simulation, specifically the way in which new crystals are nucleated, that they are nucleated in random locations and with random (or a small set of) orientations, no two simulations will produce the same output, unless the same random number seed is used for the random number generator.  As a result of needing multiple simulations to increase the reliability of the results, dozens to hundreds to thousands of crystallites will have been simulated.  It is impossible to fit all of these simulations by hand, so I wrote an automated fitting routine to automatically fit the individual crystallite transformations and output all results into a tab-delimited text file that can be directly copied and pasted into Microsoft Excel (or your favorite spreadsheet software) for furth</w:t>
-      </w:r>
-      <w:r>
-        <w:t xml:space="preserve">er analysis and visualization.  This text file is described in a </w:t>
-      </w:r>
-      <w:r>
-        <w:t xml:space="preserve">subsection of </w:t>
-      </w:r>
-      <w:r>
-        <w:fldChar w:fldCharType="begin"/>
-      </w:r>
-      <w:r>
-        <w:instrText xml:space="preserve"> REF _Ref379531874 \h </w:instrText>
-      </w:r>
-      <w:r>
-        <w:fldChar w:fldCharType="separate"/>
-      </w:r>
-      <w:r>
-        <w:t xml:space="preserve">Input/Output Parameters -- Figure </w:t>
+      <w:proofErr w:type="spellStart"/>
+      <w:r>
+        <w:t>Input/Output</w:t>
+      </w:r>
+      <w:proofErr w:type="spellEnd"/>
+      <w:r>
+        <w:t xml:space="preserve"> Parameters -- Figure </w:t>
       </w:r>
       <w:r>
         <w:rPr>
@@ -5178,26 +5418,16 @@
             <w:pPr>
               <w:pStyle w:val="Caption"/>
             </w:pPr>
-            <w:r>
-              <w:fldChar w:fldCharType="begin"/>
-            </w:r>
-            <w:r>
-              <w:instrText xml:space="preserve"> SEQ Equation \* ARABIC </w:instrText>
-            </w:r>
-            <w:r>
-              <w:fldChar w:fldCharType="separate"/>
-            </w:r>
-            <w:bookmarkStart w:id="33" w:name="_Ref379218717"/>
-            <w:r>
-              <w:rPr>
-                <w:noProof/>
-              </w:rPr>
-              <w:t>1</w:t>
-            </w:r>
-            <w:bookmarkEnd w:id="33"/>
-            <w:r>
-              <w:fldChar w:fldCharType="end"/>
-            </w:r>
+            <w:fldSimple w:instr=" SEQ Equation \* ARABIC ">
+              <w:bookmarkStart w:id="33" w:name="_Ref379218717"/>
+              <w:r>
+                <w:rPr>
+                  <w:noProof/>
+                </w:rPr>
+                <w:t>1</w:t>
+              </w:r>
+              <w:bookmarkEnd w:id="33"/>
+            </w:fldSimple>
           </w:p>
         </w:tc>
         <w:tc>
@@ -5275,12 +5505,21 @@
       <w:pPr>
         <w:ind w:left="720"/>
       </w:pPr>
+      <w:proofErr w:type="gramStart"/>
       <w:r>
         <w:rPr>
           <w:b/>
           <w:i/>
         </w:rPr>
-        <w:t>k:</w:t>
+        <w:t>k</w:t>
+      </w:r>
+      <w:proofErr w:type="gramEnd"/>
+      <w:r>
+        <w:rPr>
+          <w:b/>
+          <w:i/>
+        </w:rPr>
+        <w:t>:</w:t>
       </w:r>
       <w:r>
         <w:t xml:space="preserve"> Related to the phase boundary velocity of crystallization by the sample volume and </w:t>
@@ -5335,17 +5574,26 @@
       <w:pPr>
         <w:ind w:left="720"/>
       </w:pPr>
+      <w:proofErr w:type="gramStart"/>
       <w:r>
         <w:rPr>
           <w:b/>
           <w:i/>
         </w:rPr>
-        <w:t>n:</w:t>
-      </w:r>
-      <w:r>
-        <w:rPr>
+        <w:t>n</w:t>
+      </w:r>
+      <w:proofErr w:type="gramEnd"/>
+      <w:r>
+        <w:rPr>
+          <w:b/>
           <w:i/>
         </w:rPr>
+        <w:t>:</w:t>
+      </w:r>
+      <w:r>
+        <w:rPr>
+          <w:i/>
+        </w:rPr>
         <w:t xml:space="preserve"> </w:t>
       </w:r>
       <w:r>
@@ -5354,7 +5602,6 @@
     </w:p>
     <w:p>
       <w:r>
-        <w:lastRenderedPageBreak/>
         <w:t xml:space="preserve">As the parameters are hideously correlated, it may be desirable to fix </w:t>
       </w:r>
       <w:r>
@@ -5447,24 +5694,14 @@
       <w:r>
         <w:t xml:space="preserve">Figure </w:t>
       </w:r>
-      <w:r>
-        <w:fldChar w:fldCharType="begin"/>
-      </w:r>
-      <w:r>
-        <w:instrText xml:space="preserve"> SEQ Figure \* ARABIC </w:instrText>
-      </w:r>
-      <w:r>
-        <w:fldChar w:fldCharType="separate"/>
-      </w:r>
-      <w:r>
-        <w:rPr>
-          <w:noProof/>
-        </w:rPr>
-        <w:t>16</w:t>
-      </w:r>
-      <w:r>
-        <w:fldChar w:fldCharType="end"/>
-      </w:r>
+      <w:fldSimple w:instr=" SEQ Figure \* ARABIC ">
+        <w:r>
+          <w:rPr>
+            <w:noProof/>
+          </w:rPr>
+          <w:t>16</w:t>
+        </w:r>
+      </w:fldSimple>
       <w:bookmarkEnd w:id="34"/>
       <w:r>
         <w:t>. Toggle buttons to control which parameters are fit.</w:t>
@@ -5526,24 +5763,14 @@
       <w:r>
         <w:t xml:space="preserve">Figure </w:t>
       </w:r>
-      <w:r>
-        <w:fldChar w:fldCharType="begin"/>
-      </w:r>
-      <w:r>
-        <w:instrText xml:space="preserve"> SEQ Figure \* ARABIC </w:instrText>
-      </w:r>
-      <w:r>
-        <w:fldChar w:fldCharType="separate"/>
-      </w:r>
-      <w:r>
-        <w:rPr>
-          <w:noProof/>
-        </w:rPr>
-        <w:t>17</w:t>
-      </w:r>
-      <w:r>
-        <w:fldChar w:fldCharType="end"/>
-      </w:r>
+      <w:fldSimple w:instr=" SEQ Figure \* ARABIC ">
+        <w:r>
+          <w:rPr>
+            <w:noProof/>
+          </w:rPr>
+          <w:t>17</w:t>
+        </w:r>
+      </w:fldSimple>
       <w:bookmarkEnd w:id="35"/>
       <w:r>
         <w:t>. Toggle buttons to control how n is determined.</w:t>
@@ -5614,122 +5841,113 @@
       <w:r>
         <w:t xml:space="preserve">Figure </w:t>
       </w:r>
+      <w:fldSimple w:instr=" SEQ Figure \* ARABIC ">
+        <w:r>
+          <w:rPr>
+            <w:noProof/>
+          </w:rPr>
+          <w:t>18</w:t>
+        </w:r>
+      </w:fldSimple>
+      <w:bookmarkEnd w:id="36"/>
+      <w:r>
+        <w:t>.  Specific values to use when fixing various parameters in the KJMA model</w:t>
+      </w:r>
+      <w:r>
+        <w:t xml:space="preserve"> as highlighted in green</w:t>
+      </w:r>
+      <w:r>
+        <w:t>.</w:t>
+      </w:r>
+    </w:p>
+    <w:p>
+      <w:r>
+        <w:t xml:space="preserve">When the dimensionality (n) parameter is fixed, there are a few options as to how its value is determined.  This is controlled by the toggle buttons given in </w:t>
+      </w:r>
       <w:r>
         <w:fldChar w:fldCharType="begin"/>
       </w:r>
       <w:r>
-        <w:instrText xml:space="preserve"> SEQ Figure \* ARABIC </w:instrText>
+        <w:instrText xml:space="preserve"> REF _Ref379217967 \h </w:instrText>
       </w:r>
       <w:r>
         <w:fldChar w:fldCharType="separate"/>
       </w:r>
       <w:r>
+        <w:t xml:space="preserve">Figure </w:t>
+      </w:r>
+      <w:r>
         <w:rPr>
           <w:noProof/>
         </w:rPr>
+        <w:t>17</w:t>
+      </w:r>
+      <w:r>
+        <w:fldChar w:fldCharType="end"/>
+      </w:r>
+      <w:r>
+        <w:t>.  When the “FIXED_TO_VALUE” button is selected, the fitting algorithm will use the</w:t>
+      </w:r>
+      <w:r>
+        <w:t xml:space="preserve"> value given in the “Fixed n =”</w:t>
+      </w:r>
+      <w:r>
+        <w:t xml:space="preserve"> text box, shown in </w:t>
+      </w:r>
+      <w:r>
+        <w:fldChar w:fldCharType="begin"/>
+      </w:r>
+      <w:r>
+        <w:instrText xml:space="preserve"> REF _Ref379218070 \h </w:instrText>
+      </w:r>
+      <w:r>
+        <w:fldChar w:fldCharType="separate"/>
+      </w:r>
+      <w:r>
+        <w:t xml:space="preserve">Figure </w:t>
+      </w:r>
+      <w:r>
+        <w:rPr>
+          <w:noProof/>
+        </w:rPr>
         <w:t>18</w:t>
       </w:r>
       <w:r>
         <w:fldChar w:fldCharType="end"/>
       </w:r>
-      <w:bookmarkEnd w:id="36"/>
-      <w:r>
-        <w:t>.  Specific values to use when fixing various parameters in the KJMA model</w:t>
-      </w:r>
-      <w:r>
-        <w:t xml:space="preserve"> as highlighted in green</w:t>
-      </w:r>
-      <w:r>
-        <w:t>.</w:t>
-      </w:r>
-    </w:p>
-    <w:p>
-      <w:r>
-        <w:t xml:space="preserve">When the dimensionality (n) parameter is fixed, there are a few options as to how its value is determined.  This is controlled by the toggle buttons given in </w:t>
+      <w:r>
+        <w:t xml:space="preserve">.  </w:t>
+      </w:r>
+    </w:p>
+    <w:p>
+      <w:r>
+        <w:t>When the value “APPROXIMATE_BY_SAMPLE_SHAPE” is selected, the dimensionality is approximated based on the dimensions of each of the sample shape axes (a, b, c), as given in Eq.</w:t>
+      </w:r>
+      <w:r>
+        <w:t xml:space="preserve"> </w:t>
       </w:r>
       <w:r>
         <w:fldChar w:fldCharType="begin"/>
       </w:r>
       <w:r>
-        <w:instrText xml:space="preserve"> REF _Ref379217967 \h </w:instrText>
+        <w:instrText xml:space="preserve"> REF _Ref379218694 \h </w:instrText>
       </w:r>
       <w:r>
         <w:fldChar w:fldCharType="separate"/>
       </w:r>
       <w:r>
-        <w:t xml:space="preserve">Figure </w:t>
-      </w:r>
-      <w:r>
         <w:rPr>
           <w:noProof/>
         </w:rPr>
-        <w:t>17</w:t>
+        <w:t>2</w:t>
       </w:r>
       <w:r>
         <w:fldChar w:fldCharType="end"/>
       </w:r>
       <w:r>
-        <w:t>.  When the “FIXED_TO_VALUE” button is selected, the fitting algorithm will use the</w:t>
-      </w:r>
-      <w:r>
-        <w:t xml:space="preserve"> value given in the “Fixed n =”</w:t>
-      </w:r>
-      <w:r>
-        <w:t xml:space="preserve"> text box, shown in </w:t>
-      </w:r>
-      <w:r>
-        <w:fldChar w:fldCharType="begin"/>
-      </w:r>
-      <w:r>
-        <w:instrText xml:space="preserve"> REF _Ref379218070 \h </w:instrText>
-      </w:r>
-      <w:r>
-        <w:fldChar w:fldCharType="separate"/>
-      </w:r>
-      <w:r>
-        <w:t xml:space="preserve">Figure </w:t>
-      </w:r>
-      <w:r>
-        <w:rPr>
-          <w:noProof/>
-        </w:rPr>
-        <w:t>18</w:t>
-      </w:r>
-      <w:r>
-        <w:fldChar w:fldCharType="end"/>
-      </w:r>
-      <w:r>
-        <w:t xml:space="preserve">.  </w:t>
-      </w:r>
-    </w:p>
-    <w:p>
-      <w:r>
-        <w:t>When the value “APPROXIMATE_BY_SAMPLE_SHAPE” is selected, the dimensionality is approximated based on the dimensions of each of the sample shape axes (a, b, c), as given in Eq.</w:t>
-      </w:r>
-      <w:r>
-        <w:t xml:space="preserve"> </w:t>
-      </w:r>
-      <w:r>
-        <w:fldChar w:fldCharType="begin"/>
-      </w:r>
-      <w:r>
-        <w:instrText xml:space="preserve"> REF _Ref379218694 \h </w:instrText>
-      </w:r>
-      <w:r>
-        <w:fldChar w:fldCharType="separate"/>
-      </w:r>
-      <w:r>
-        <w:rPr>
-          <w:noProof/>
-        </w:rPr>
-        <w:t>2</w:t>
-      </w:r>
-      <w:r>
-        <w:fldChar w:fldCharType="end"/>
-      </w:r>
-      <w:r>
         <w:t xml:space="preserve">.  In the isotropic limit when all sample axes are equivalent </w:t>
       </w:r>
+      <w:proofErr w:type="spellStart"/>
       <w:r>
         <w:rPr>
           <w:i/>
@@ -5743,6 +5961,7 @@
         </w:rPr>
         <w:t>sample</w:t>
       </w:r>
+      <w:proofErr w:type="spellEnd"/>
       <w:r>
         <w:t xml:space="preserve"> degenerates to 3.</w:t>
       </w:r>
@@ -5898,26 +6117,16 @@
             <w:pPr>
               <w:pStyle w:val="Caption"/>
             </w:pPr>
-            <w:r>
-              <w:fldChar w:fldCharType="begin"/>
-            </w:r>
-            <w:r>
-              <w:instrText xml:space="preserve"> SEQ Equation \* ARABIC </w:instrText>
-            </w:r>
-            <w:r>
-              <w:fldChar w:fldCharType="separate"/>
-            </w:r>
-            <w:bookmarkStart w:id="37" w:name="_Ref379218694"/>
-            <w:r>
-              <w:rPr>
-                <w:noProof/>
-              </w:rPr>
-              <w:t>2</w:t>
-            </w:r>
-            <w:bookmarkEnd w:id="37"/>
-            <w:r>
-              <w:fldChar w:fldCharType="end"/>
-            </w:r>
+            <w:fldSimple w:instr=" SEQ Equation \* ARABIC ">
+              <w:bookmarkStart w:id="37" w:name="_Ref379218694"/>
+              <w:r>
+                <w:rPr>
+                  <w:noProof/>
+                </w:rPr>
+                <w:t>2</w:t>
+              </w:r>
+              <w:bookmarkEnd w:id="37"/>
+            </w:fldSimple>
           </w:p>
         </w:tc>
       </w:tr>
@@ -5946,11 +6155,7 @@
         </w:r>
       </w:hyperlink>
       <w:r>
-        <w:t xml:space="preserve">.  The way </w:t>
-      </w:r>
-      <w:r>
-        <w:lastRenderedPageBreak/>
-        <w:t>that I approximate the shape of the individual crystallites is to compute the center of mass of the crystallite at 50% and then find the longest distance from the center of mass of the crystallite to the surface of the crystallite.  I then find the smallest distance from the center of mass to the surface of the crystallite that is orthogonal to the long axis.  The third axis is then defined as the cross product of the long and short axes.  The estimated dimensionality is then determined with an expression similar to Eq.</w:t>
+        <w:t>.  The way that I approximate the shape of the individual crystallites is to compute the center of mass of the crystallite at 50% and then find the longest distance from the center of mass of the crystallite to the surface of the crystallite.  I then find the smallest distance from the center of mass to the surface of the crystallite that is orthogonal to the long axis.  The third axis is then defined as the cross product of the long and short axes.  The estimated dimensionality is then determined with an expression similar to Eq.</w:t>
       </w:r>
       <w:r>
         <w:fldChar w:fldCharType="begin"/>
@@ -6043,24 +6248,14 @@
       <w:r>
         <w:t xml:space="preserve">Figure </w:t>
       </w:r>
-      <w:r>
-        <w:fldChar w:fldCharType="begin"/>
-      </w:r>
-      <w:r>
-        <w:instrText xml:space="preserve"> SEQ Figure \* ARABIC </w:instrText>
-      </w:r>
-      <w:r>
-        <w:fldChar w:fldCharType="separate"/>
-      </w:r>
-      <w:r>
-        <w:rPr>
-          <w:noProof/>
-        </w:rPr>
-        <w:t>19</w:t>
-      </w:r>
-      <w:r>
-        <w:fldChar w:fldCharType="end"/>
-      </w:r>
+      <w:fldSimple w:instr=" SEQ Figure \* ARABIC ">
+        <w:r>
+          <w:rPr>
+            <w:noProof/>
+          </w:rPr>
+          <w:t>19</w:t>
+        </w:r>
+      </w:fldSimple>
       <w:bookmarkEnd w:id="38"/>
       <w:r>
         <w:t>.  Specific values to use when fixing various parameters in the KJMA model as highlighted in yellow.</w:t>
@@ -6071,8 +6266,13 @@
         <w:pStyle w:val="Heading2"/>
       </w:pPr>
       <w:bookmarkStart w:id="39" w:name="_Toc379532240"/>
-      <w:r>
-        <w:t>Misc Parameters</w:t>
+      <w:proofErr w:type="spellStart"/>
+      <w:r>
+        <w:t>Misc</w:t>
+      </w:r>
+      <w:proofErr w:type="spellEnd"/>
+      <w:r>
+        <w:t xml:space="preserve"> Parameters</w:t>
       </w:r>
       <w:r>
         <w:t xml:space="preserve"> -- </w:t>
@@ -6205,65 +6405,59 @@
       <w:r>
         <w:t xml:space="preserve">Figure </w:t>
       </w:r>
+      <w:fldSimple w:instr=" SEQ Figure \* ARABIC ">
+        <w:r>
+          <w:rPr>
+            <w:noProof/>
+          </w:rPr>
+          <w:t>20</w:t>
+        </w:r>
+      </w:fldSimple>
+      <w:bookmarkEnd w:id="40"/>
+      <w:r>
+        <w:t>. Control the simulation output location and choose the specific things to output.</w:t>
+      </w:r>
+    </w:p>
+    <w:p>
+      <w:pPr>
+        <w:pStyle w:val="Heading2"/>
+      </w:pPr>
+      <w:bookmarkStart w:id="41" w:name="_Toc379532241"/>
+      <w:bookmarkStart w:id="42" w:name="_Ref379531874"/>
+      <w:proofErr w:type="spellStart"/>
+      <w:r>
+        <w:t>Input/Output</w:t>
+      </w:r>
+      <w:proofErr w:type="spellEnd"/>
+      <w:r>
+        <w:t xml:space="preserve"> Parameters</w:t>
+      </w:r>
+      <w:r>
+        <w:t xml:space="preserve"> -- </w:t>
+      </w:r>
       <w:r>
         <w:fldChar w:fldCharType="begin"/>
       </w:r>
       <w:r>
-        <w:instrText xml:space="preserve"> SEQ Figure \* ARABIC </w:instrText>
+        <w:instrText xml:space="preserve"> REF _Ref379470867 \h </w:instrText>
       </w:r>
       <w:r>
         <w:fldChar w:fldCharType="separate"/>
       </w:r>
       <w:r>
+        <w:t xml:space="preserve">Figure </w:t>
+      </w:r>
+      <w:r>
         <w:rPr>
           <w:noProof/>
         </w:rPr>
         <w:t>20</w:t>
       </w:r>
+      <w:bookmarkEnd w:id="41"/>
       <w:r>
         <w:fldChar w:fldCharType="end"/>
       </w:r>
-      <w:bookmarkEnd w:id="40"/>
-      <w:r>
-        <w:t>. Control the simulation output location and choose the specific things to output.</w:t>
-      </w:r>
-    </w:p>
-    <w:p>
-      <w:pPr>
-        <w:pStyle w:val="Heading2"/>
-      </w:pPr>
-      <w:bookmarkStart w:id="41" w:name="_Ref379531874"/>
-      <w:bookmarkStart w:id="42" w:name="_Toc379532241"/>
-      <w:r>
-        <w:lastRenderedPageBreak/>
-        <w:t>Input/Output Parameters</w:t>
-      </w:r>
-      <w:r>
-        <w:t xml:space="preserve"> -- </w:t>
-      </w:r>
-      <w:r>
-        <w:fldChar w:fldCharType="begin"/>
-      </w:r>
-      <w:r>
-        <w:instrText xml:space="preserve"> REF _Ref379470867 \h </w:instrText>
-      </w:r>
-      <w:r>
-        <w:fldChar w:fldCharType="separate"/>
-      </w:r>
-      <w:r>
-        <w:t xml:space="preserve">Figure </w:t>
-      </w:r>
-      <w:r>
-        <w:rPr>
-          <w:noProof/>
-        </w:rPr>
-        <w:t>20</w:t>
-      </w:r>
       <w:bookmarkEnd w:id="42"/>
-      <w:r>
-        <w:fldChar w:fldCharType="end"/>
-      </w:r>
-      <w:bookmarkEnd w:id="41"/>
     </w:p>
     <w:p>
       <w:r>
@@ -6319,7 +6513,23 @@
         </w:numPr>
       </w:pPr>
       <w:r>
-        <w:t xml:space="preserve">This option will output an xyz file which is simply a list of the coordinates of each of the lattice points in the simulated volume.  An xyz file contains three coordinates and the Z value of each atom, all are tab delimited.  The Z value of each atom, in this case, is the crystallite index.  Because of the large number of data points in these simulations, I would strongly advise opening these with VMD, which is extremely effective at handling a large number of coordinates to plot.  See </w:t>
+        <w:t xml:space="preserve">This option will output </w:t>
+      </w:r>
+      <w:proofErr w:type="gramStart"/>
+      <w:r>
+        <w:t>an</w:t>
+      </w:r>
+      <w:proofErr w:type="gramEnd"/>
+      <w:r>
+        <w:t xml:space="preserve"> xyz file which is simply a list of the coordinates of each of the lattice points in the simulated volume.  </w:t>
+      </w:r>
+      <w:proofErr w:type="gramStart"/>
+      <w:r>
+        <w:t>An</w:t>
+      </w:r>
+      <w:proofErr w:type="gramEnd"/>
+      <w:r>
+        <w:t xml:space="preserve"> xyz file contains three coordinates and the Z value of each atom, all are tab delimited.  The Z value of each atom, in this case, is the crystallite index.  Because of the large number of data points in these simulations, I would strongly advise opening these with VMD, which is extremely effective at handling a large number of coordinates to plot.  See </w:t>
       </w:r>
       <w:r>
         <w:fldChar w:fldCharType="begin"/>
@@ -6556,7 +6766,6 @@
         </w:numPr>
       </w:pPr>
       <w:r>
-        <w:lastRenderedPageBreak/>
         <w:t>The next component of this file is the crystal information, which contains the nucleation location, crystallite orientation, axial growth rates, initial dimensions and the nucleation time for each crystallite that contributed to the transformation.</w:t>
       </w:r>
     </w:p>
@@ -6639,24 +6848,14 @@
       <w:r>
         <w:t xml:space="preserve">Figure </w:t>
       </w:r>
-      <w:r>
-        <w:fldChar w:fldCharType="begin"/>
-      </w:r>
-      <w:r>
-        <w:instrText xml:space="preserve"> SEQ Figure \* ARABIC </w:instrText>
-      </w:r>
-      <w:r>
-        <w:fldChar w:fldCharType="separate"/>
-      </w:r>
-      <w:r>
-        <w:rPr>
-          <w:noProof/>
-        </w:rPr>
-        <w:t>21</w:t>
-      </w:r>
-      <w:r>
-        <w:fldChar w:fldCharType="end"/>
-      </w:r>
+      <w:fldSimple w:instr=" SEQ Figure \* ARABIC ">
+        <w:r>
+          <w:rPr>
+            <w:noProof/>
+          </w:rPr>
+          <w:t>21</w:t>
+        </w:r>
+      </w:fldSimple>
       <w:bookmarkEnd w:id="43"/>
       <w:r>
         <w:t>. Section of the UI dedicated to updating the user as to the runtime status of the simulation</w:t>
@@ -6738,7 +6937,23 @@
     </w:p>
     <w:p>
       <w:r>
-        <w:t>My .xyz output file has two sections.  The first line is the number of atoms in the file. The remaining lines are formatted as: “Z[tab]x[tab]y[tab]z” where Z is the name of the element and (x,y,z) are the Cartesian coordinates of that atom.</w:t>
+        <w:t>My .xyz output file has two sections.  The first line is the number of atoms in the file. The remaining lines are formatted as: “Z[tab</w:t>
+      </w:r>
+      <w:proofErr w:type="gramStart"/>
+      <w:r>
+        <w:t>]x</w:t>
+      </w:r>
+      <w:proofErr w:type="gramEnd"/>
+      <w:r>
+        <w:t>[tab]y[tab]z” where Z is the name of the element and (</w:t>
+      </w:r>
+      <w:proofErr w:type="spellStart"/>
+      <w:r>
+        <w:t>x,y,z</w:t>
+      </w:r>
+      <w:proofErr w:type="spellEnd"/>
+      <w:r>
+        <w:t>) are the Cartesian coordinates of that atom.</w:t>
       </w:r>
     </w:p>
     <w:p>
@@ -6747,14 +6962,29 @@
       </w:pPr>
       <w:bookmarkStart w:id="48" w:name="_Toc379532245"/>
       <w:r>
-        <w:lastRenderedPageBreak/>
         <w:t>.xyz files (Movies)</w:t>
       </w:r>
       <w:bookmarkEnd w:id="48"/>
     </w:p>
     <w:p>
       <w:r>
-        <w:t>My .xyz movie output file is essentially a concatenated list of xyz files that correspond to each of the time steps of the simulation.  Each of the time steps has three sections.  The first line is the number of atoms in the file. The second line is an integer index corresponding to the time step.  The first time step is 0, the second is 1, etc.  The remaining lines are formatted as: “Z[tab]x[tab]y[tab]z” where Z is the name of the element and (x,y,z) are the Cartesian coordinates of that atom.</w:t>
+        <w:t>My .xyz movie output file is essentially a concatenated list of xyz files that correspond to each of the time steps of the simulation.  Each of the time steps has three sections.  The first line is the number of atoms in the file. The second line is an integer index corresponding to the time step.  The first time step is 0, the second is 1, etc.  The remaining lines are formatted as: “Z[tab</w:t>
+      </w:r>
+      <w:proofErr w:type="gramStart"/>
+      <w:r>
+        <w:t>]x</w:t>
+      </w:r>
+      <w:proofErr w:type="gramEnd"/>
+      <w:r>
+        <w:t>[tab]y[tab]z” where Z is the name of the element and (</w:t>
+      </w:r>
+      <w:proofErr w:type="spellStart"/>
+      <w:r>
+        <w:t>x,y,z</w:t>
+      </w:r>
+      <w:proofErr w:type="spellEnd"/>
+      <w:r>
+        <w:t>) are the Cartesian coordinates of that atom.</w:t>
       </w:r>
     </w:p>
     <w:p>
@@ -6773,7 +7003,6 @@
         <w:pStyle w:val="Heading1"/>
       </w:pPr>
       <w:r>
-        <w:lastRenderedPageBreak/>
         <w:t>Class</w:t>
       </w:r>
       <w:r>
@@ -6846,32 +7075,52 @@
       <w:r>
         <w:t xml:space="preserve">Figure </w:t>
       </w:r>
-      <w:r>
-        <w:fldChar w:fldCharType="begin"/>
-      </w:r>
-      <w:r>
-        <w:instrText xml:space="preserve"> SEQ Figure \* ARABIC </w:instrText>
-      </w:r>
-      <w:r>
-        <w:fldChar w:fldCharType="separate"/>
-      </w:r>
-      <w:r>
-        <w:rPr>
-          <w:noProof/>
-        </w:rPr>
-        <w:t>22</w:t>
-      </w:r>
-      <w:r>
-        <w:fldChar w:fldCharType="end"/>
-      </w:r>
-      <w:r>
-        <w:t>. Class diagram for the CrystalSim program.  This is available as a .uml file in the “doc” folder at the Github repository</w:t>
+      <w:fldSimple w:instr=" SEQ Figure \* ARABIC ">
+        <w:r>
+          <w:rPr>
+            <w:noProof/>
+          </w:rPr>
+          <w:t>22</w:t>
+        </w:r>
+      </w:fldSimple>
+      <w:r>
+        <w:t xml:space="preserve">. Class diagram for the </w:t>
+      </w:r>
+      <w:proofErr w:type="spellStart"/>
+      <w:r>
+        <w:t>CrystalSim</w:t>
+      </w:r>
+      <w:proofErr w:type="spellEnd"/>
+      <w:r>
+        <w:t xml:space="preserve"> program.  This is available as </w:t>
+      </w:r>
+      <w:proofErr w:type="gramStart"/>
+      <w:r>
+        <w:t>a</w:t>
+      </w:r>
+      <w:proofErr w:type="gramEnd"/>
+      <w:r>
+        <w:t xml:space="preserve"> .</w:t>
+      </w:r>
+      <w:proofErr w:type="spellStart"/>
+      <w:r>
+        <w:t>uml</w:t>
+      </w:r>
+      <w:proofErr w:type="spellEnd"/>
+      <w:r>
+        <w:t xml:space="preserve"> file in the “doc” folder at the </w:t>
+      </w:r>
+      <w:proofErr w:type="spellStart"/>
+      <w:r>
+        <w:t>Github</w:t>
+      </w:r>
+      <w:proofErr w:type="spellEnd"/>
+      <w:r>
+        <w:t xml:space="preserve"> repository</w:t>
       </w:r>
       <w:r>
         <w:t>.</w:t>
       </w:r>
-      <w:bookmarkStart w:id="49" w:name="_GoBack"/>
-      <w:bookmarkEnd w:id="49"/>
     </w:p>
     <w:p>
       <w:pPr>
@@ -6890,12 +7139,11 @@
       <w:pPr>
         <w:pStyle w:val="Heading1"/>
       </w:pPr>
-      <w:bookmarkStart w:id="50" w:name="_Toc379532246"/>
-      <w:r>
-        <w:lastRenderedPageBreak/>
+      <w:bookmarkStart w:id="49" w:name="_Toc379532246"/>
+      <w:r>
         <w:t>References</w:t>
       </w:r>
-      <w:bookmarkEnd w:id="50"/>
+      <w:bookmarkEnd w:id="49"/>
     </w:p>
     <w:p>
       <w:pPr>
@@ -6912,7 +7160,7 @@
       <w:r>
         <w:fldChar w:fldCharType="separate"/>
       </w:r>
-      <w:bookmarkStart w:id="51" w:name="_ENREF_1"/>
+      <w:bookmarkStart w:id="50" w:name="_ENREF_1"/>
       <w:r>
         <w:t>1.</w:t>
       </w:r>
@@ -6944,7 +7192,7 @@
       <w:r>
         <w:t>, 355.</w:t>
       </w:r>
-      <w:bookmarkEnd w:id="51"/>
+      <w:bookmarkEnd w:id="50"/>
     </w:p>
     <w:p>
       <w:pPr>
@@ -6952,7 +7200,7 @@
         <w:spacing w:after="0"/>
         <w:ind w:left="0" w:firstLine="0"/>
       </w:pPr>
-      <w:bookmarkStart w:id="52" w:name="_ENREF_2"/>
+      <w:bookmarkStart w:id="51" w:name="_ENREF_2"/>
       <w:r>
         <w:t>2.</w:t>
       </w:r>
@@ -6984,7 +7232,7 @@
       <w:r>
         <w:t>, 416-442.</w:t>
       </w:r>
-      <w:bookmarkEnd w:id="52"/>
+      <w:bookmarkEnd w:id="51"/>
     </w:p>
     <w:p>
       <w:pPr>
@@ -6992,7 +7240,7 @@
         <w:spacing w:after="0"/>
         <w:ind w:left="0" w:firstLine="0"/>
       </w:pPr>
-      <w:bookmarkStart w:id="53" w:name="_ENREF_3"/>
+      <w:bookmarkStart w:id="52" w:name="_ENREF_3"/>
       <w:r>
         <w:t>3.</w:t>
       </w:r>
@@ -7024,7 +7272,7 @@
       <w:r>
         <w:t xml:space="preserve"> (12), 1103-1112.</w:t>
       </w:r>
-      <w:bookmarkEnd w:id="53"/>
+      <w:bookmarkEnd w:id="52"/>
     </w:p>
     <w:p>
       <w:pPr>
@@ -7032,7 +7280,7 @@
         <w:spacing w:after="0"/>
         <w:ind w:left="0" w:firstLine="0"/>
       </w:pPr>
-      <w:bookmarkStart w:id="54" w:name="_ENREF_4"/>
+      <w:bookmarkStart w:id="53" w:name="_ENREF_4"/>
       <w:r>
         <w:t>4.</w:t>
       </w:r>
@@ -7064,14 +7312,14 @@
       <w:r>
         <w:t xml:space="preserve"> (12), 212-224.</w:t>
       </w:r>
-      <w:bookmarkEnd w:id="54"/>
+      <w:bookmarkEnd w:id="53"/>
     </w:p>
     <w:p>
       <w:pPr>
         <w:pStyle w:val="EndNoteBibliography"/>
         <w:ind w:left="0" w:firstLine="0"/>
       </w:pPr>
-      <w:bookmarkStart w:id="55" w:name="_ENREF_5"/>
+      <w:bookmarkStart w:id="54" w:name="_ENREF_5"/>
       <w:r>
         <w:t>5.</w:t>
       </w:r>
@@ -7103,7 +7351,7 @@
       <w:r>
         <w:t xml:space="preserve"> (2), 177-184.</w:t>
       </w:r>
-      <w:bookmarkEnd w:id="55"/>
+      <w:bookmarkEnd w:id="54"/>
     </w:p>
     <w:p>
       <w:r>
@@ -7152,8 +7400,13 @@
       <w:pStyle w:val="Footer"/>
       <w:jc w:val="right"/>
     </w:pPr>
+    <w:proofErr w:type="spellStart"/>
     <w:r>
-      <w:t xml:space="preserve">CrystalSim Readme </w:t>
+      <w:t>CrystalSim</w:t>
+    </w:r>
+    <w:proofErr w:type="spellEnd"/>
+    <w:r>
+      <w:t xml:space="preserve"> Readme </w:t>
     </w:r>
     <w:sdt>
       <w:sdtPr>
@@ -7945,6 +8198,7 @@
   <w:style w:type="character" w:default="1" w:styleId="DefaultParagraphFont">
     <w:name w:val="Default Paragraph Font"/>
     <w:uiPriority w:val="1"/>
+    <w:semiHidden/>
     <w:unhideWhenUsed/>
   </w:style>
   <w:style w:type="table" w:default="1" w:styleId="TableNormal">
@@ -8204,7 +8458,6 @@
       <w:szCs w:val="20"/>
     </w:rPr>
     <w:tblPr>
-      <w:tblInd w:w="0" w:type="dxa"/>
       <w:tblBorders>
         <w:top w:val="single" w:sz="4" w:space="0" w:color="auto"/>
         <w:left w:val="single" w:sz="4" w:space="0" w:color="auto"/>
@@ -8213,12 +8466,6 @@
         <w:insideH w:val="single" w:sz="4" w:space="0" w:color="auto"/>
         <w:insideV w:val="single" w:sz="4" w:space="0" w:color="auto"/>
       </w:tblBorders>
-      <w:tblCellMar>
-        <w:top w:w="0" w:type="dxa"/>
-        <w:left w:w="108" w:type="dxa"/>
-        <w:bottom w:w="0" w:type="dxa"/>
-        <w:right w:w="108" w:type="dxa"/>
-      </w:tblCellMar>
     </w:tblPr>
   </w:style>
   <w:style w:type="character" w:customStyle="1" w:styleId="CaptionChar">
@@ -8562,7 +8809,7 @@
 </file>
 
 <file path=customXml/itemProps1.xml><?xml version="1.0" encoding="utf-8"?>
-<ds:datastoreItem xmlns:ds="http://schemas.openxmlformats.org/officeDocument/2006/customXml" ds:itemID="{22ABF926-23A4-40F3-9097-A2ACA914BD15}">
+<ds:datastoreItem xmlns:ds="http://schemas.openxmlformats.org/officeDocument/2006/customXml" ds:itemID="{F376E467-5761-445D-814A-2835FC471AE6}">
   <ds:schemaRefs>
     <ds:schemaRef ds:uri="http://schemas.openxmlformats.org/officeDocument/2006/bibliography"/>
   </ds:schemaRefs>

</xml_diff>